<commit_message>
Final Project Submission (v1)
</commit_message>
<xml_diff>
--- a/final_project/Final project documentation.docx
+++ b/final_project/Final project documentation.docx
@@ -5,6 +5,7 @@
     <w:p>
       <w:pPr>
         <w:pStyle w:val="Heading1"/>
+        <w:spacing w:line="360" w:lineRule="auto"/>
         <w:rPr>
           <w:rFonts w:eastAsia="Times New Roman"/>
           <w:lang w:eastAsia="en-GB"/>
@@ -34,7 +35,7 @@
     </w:p>
     <w:p>
       <w:pPr>
-        <w:spacing w:after="0" w:line="240" w:lineRule="auto"/>
+        <w:spacing w:after="0" w:line="360" w:lineRule="auto"/>
         <w:ind w:left="360"/>
         <w:textAlignment w:val="baseline"/>
         <w:rPr>
@@ -47,7 +48,7 @@
     </w:p>
     <w:p>
       <w:pPr>
-        <w:spacing w:after="0" w:line="240" w:lineRule="auto"/>
+        <w:spacing w:after="0" w:line="360" w:lineRule="auto"/>
         <w:ind w:left="360"/>
         <w:textAlignment w:val="baseline"/>
         <w:rPr>
@@ -65,7 +66,7 @@
           <w:ilvl w:val="0"/>
           <w:numId w:val="7"/>
         </w:numPr>
-        <w:spacing w:after="0" w:line="240" w:lineRule="auto"/>
+        <w:spacing w:after="0" w:line="360" w:lineRule="auto"/>
         <w:textAlignment w:val="baseline"/>
         <w:rPr>
           <w:rFonts w:ascii="Arial" w:eastAsia="Times New Roman" w:hAnsi="Arial" w:cs="Arial"/>
@@ -86,7 +87,7 @@
     </w:p>
     <w:p>
       <w:pPr>
-        <w:spacing w:after="0" w:line="240" w:lineRule="auto"/>
+        <w:spacing w:after="0" w:line="360" w:lineRule="auto"/>
         <w:rPr>
           <w:rFonts w:ascii="Times New Roman" w:eastAsia="Times New Roman" w:hAnsi="Times New Roman" w:cs="Times New Roman"/>
           <w:sz w:val="24"/>
@@ -97,7 +98,7 @@
     </w:p>
     <w:p>
       <w:pPr>
-        <w:spacing w:after="0" w:line="240" w:lineRule="auto"/>
+        <w:spacing w:after="0" w:line="360" w:lineRule="auto"/>
         <w:ind w:firstLine="360"/>
         <w:rPr>
           <w:rFonts w:ascii="Times New Roman" w:eastAsia="Times New Roman" w:hAnsi="Times New Roman" w:cs="Times New Roman"/>
@@ -172,7 +173,7 @@
     </w:p>
     <w:p>
       <w:pPr>
-        <w:spacing w:after="0" w:line="240" w:lineRule="auto"/>
+        <w:spacing w:after="0" w:line="360" w:lineRule="auto"/>
         <w:ind w:firstLine="360"/>
         <w:rPr>
           <w:rFonts w:ascii="Times New Roman" w:eastAsia="Times New Roman" w:hAnsi="Times New Roman" w:cs="Times New Roman"/>
@@ -323,12 +324,23 @@
           <w:szCs w:val="24"/>
           <w:lang w:eastAsia="en-GB"/>
         </w:rPr>
-        <w:t>20 features. The financial features are in US dollars, “</w:t>
+        <w:t>20 features. The financi</w:t>
+      </w:r>
+      <w:r>
+        <w:rPr>
+          <w:rFonts w:ascii="Times New Roman" w:eastAsia="Times New Roman" w:hAnsi="Times New Roman" w:cs="Times New Roman"/>
+          <w:sz w:val="24"/>
+          <w:szCs w:val="24"/>
+          <w:lang w:eastAsia="en-GB"/>
+        </w:rPr>
+        <w:t xml:space="preserve">al features are in US dollars, </w:t>
       </w:r>
       <w:proofErr w:type="spellStart"/>
       <w:r>
         <w:rPr>
           <w:rFonts w:ascii="Times New Roman" w:eastAsia="Times New Roman" w:hAnsi="Times New Roman" w:cs="Times New Roman"/>
+          <w:b/>
+          <w:i/>
           <w:sz w:val="24"/>
           <w:szCs w:val="24"/>
           <w:lang w:eastAsia="en-GB"/>
@@ -343,7 +355,7 @@
           <w:szCs w:val="24"/>
           <w:lang w:eastAsia="en-GB"/>
         </w:rPr>
-        <w:t xml:space="preserve">” is a text string and the other email features are counts. No </w:t>
+        <w:t xml:space="preserve"> is a text string and the other email features are counts. No </w:t>
       </w:r>
       <w:r>
         <w:rPr>
@@ -397,12 +409,15 @@
           <w:szCs w:val="24"/>
           <w:lang w:eastAsia="en-GB"/>
         </w:rPr>
-        <w:t>. “</w:t>
+        <w:t xml:space="preserve">. </w:t>
       </w:r>
       <w:proofErr w:type="spellStart"/>
-      <w:r>
-        <w:rPr>
-          <w:rFonts w:ascii="Times New Roman" w:eastAsia="Times New Roman" w:hAnsi="Times New Roman" w:cs="Times New Roman"/>
+      <w:proofErr w:type="gramStart"/>
+      <w:r>
+        <w:rPr>
+          <w:rFonts w:ascii="Times New Roman" w:eastAsia="Times New Roman" w:hAnsi="Times New Roman" w:cs="Times New Roman"/>
+          <w:b/>
+          <w:i/>
           <w:sz w:val="24"/>
           <w:szCs w:val="24"/>
           <w:lang w:eastAsia="en-GB"/>
@@ -410,14 +425,15 @@
         <w:t>loan_advances</w:t>
       </w:r>
       <w:proofErr w:type="spellEnd"/>
-      <w:r>
-        <w:rPr>
-          <w:rFonts w:ascii="Times New Roman" w:eastAsia="Times New Roman" w:hAnsi="Times New Roman" w:cs="Times New Roman"/>
-          <w:sz w:val="24"/>
-          <w:szCs w:val="24"/>
-          <w:lang w:eastAsia="en-GB"/>
-        </w:rPr>
-        <w:t>” has the fewest populated values (</w:t>
+      <w:proofErr w:type="gramEnd"/>
+      <w:r>
+        <w:rPr>
+          <w:rFonts w:ascii="Times New Roman" w:eastAsia="Times New Roman" w:hAnsi="Times New Roman" w:cs="Times New Roman"/>
+          <w:sz w:val="24"/>
+          <w:szCs w:val="24"/>
+          <w:lang w:eastAsia="en-GB"/>
+        </w:rPr>
+        <w:t xml:space="preserve"> has the fewest populated values (</w:t>
       </w:r>
       <w:r>
         <w:rPr>
@@ -435,12 +451,14 @@
           <w:szCs w:val="24"/>
           <w:lang w:eastAsia="en-GB"/>
         </w:rPr>
-        <w:t>), second least populated is “</w:t>
+        <w:t xml:space="preserve">), second least populated is </w:t>
       </w:r>
       <w:proofErr w:type="spellStart"/>
       <w:r>
         <w:rPr>
           <w:rFonts w:ascii="Times New Roman" w:eastAsia="Times New Roman" w:hAnsi="Times New Roman" w:cs="Times New Roman"/>
+          <w:b/>
+          <w:i/>
           <w:sz w:val="24"/>
           <w:szCs w:val="24"/>
           <w:lang w:eastAsia="en-GB"/>
@@ -455,7 +473,7 @@
           <w:szCs w:val="24"/>
           <w:lang w:eastAsia="en-GB"/>
         </w:rPr>
-        <w:t>” (1</w:t>
+        <w:t xml:space="preserve"> (1</w:t>
       </w:r>
       <w:r>
         <w:rPr>
@@ -482,12 +500,14 @@
           <w:szCs w:val="24"/>
           <w:lang w:eastAsia="en-GB"/>
         </w:rPr>
-        <w:t>third least is “</w:t>
+        <w:t xml:space="preserve">third least is </w:t>
       </w:r>
       <w:proofErr w:type="spellStart"/>
       <w:r>
         <w:rPr>
           <w:rFonts w:ascii="Times New Roman" w:eastAsia="Times New Roman" w:hAnsi="Times New Roman" w:cs="Times New Roman"/>
+          <w:b/>
+          <w:i/>
           <w:sz w:val="24"/>
           <w:szCs w:val="24"/>
           <w:lang w:eastAsia="en-GB"/>
@@ -502,7 +522,7 @@
           <w:szCs w:val="24"/>
           <w:lang w:eastAsia="en-GB"/>
         </w:rPr>
-        <w:t>” (</w:t>
+        <w:t xml:space="preserve"> (</w:t>
       </w:r>
       <w:r>
         <w:rPr>
@@ -529,12 +549,23 @@
           <w:szCs w:val="24"/>
           <w:lang w:eastAsia="en-GB"/>
         </w:rPr>
-        <w:t>and the most populated is “</w:t>
+        <w:t xml:space="preserve">and the most </w:t>
+      </w:r>
+      <w:r>
+        <w:rPr>
+          <w:rFonts w:ascii="Times New Roman" w:eastAsia="Times New Roman" w:hAnsi="Times New Roman" w:cs="Times New Roman"/>
+          <w:sz w:val="24"/>
+          <w:szCs w:val="24"/>
+          <w:lang w:eastAsia="en-GB"/>
+        </w:rPr>
+        <w:t xml:space="preserve">populated is </w:t>
       </w:r>
       <w:proofErr w:type="spellStart"/>
       <w:r>
         <w:rPr>
           <w:rFonts w:ascii="Times New Roman" w:eastAsia="Times New Roman" w:hAnsi="Times New Roman" w:cs="Times New Roman"/>
+          <w:b/>
+          <w:i/>
           <w:sz w:val="24"/>
           <w:szCs w:val="24"/>
           <w:lang w:eastAsia="en-GB"/>
@@ -549,7 +580,7 @@
           <w:szCs w:val="24"/>
           <w:lang w:eastAsia="en-GB"/>
         </w:rPr>
-        <w:t xml:space="preserve">” </w:t>
+        <w:t xml:space="preserve"> </w:t>
       </w:r>
       <w:r>
         <w:rPr>
@@ -572,7 +603,7 @@
     </w:p>
     <w:p>
       <w:pPr>
-        <w:spacing w:after="0" w:line="240" w:lineRule="auto"/>
+        <w:spacing w:after="0" w:line="360" w:lineRule="auto"/>
         <w:rPr>
           <w:rFonts w:ascii="Times New Roman" w:eastAsia="Times New Roman" w:hAnsi="Times New Roman" w:cs="Times New Roman"/>
           <w:sz w:val="24"/>
@@ -583,7 +614,7 @@
     </w:p>
     <w:p>
       <w:pPr>
-        <w:spacing w:after="0" w:line="240" w:lineRule="auto"/>
+        <w:spacing w:after="0" w:line="360" w:lineRule="auto"/>
         <w:rPr>
           <w:rFonts w:ascii="Times New Roman" w:eastAsia="Times New Roman" w:hAnsi="Times New Roman" w:cs="Times New Roman"/>
           <w:sz w:val="24"/>
@@ -599,7 +630,7 @@
           <w:ilvl w:val="0"/>
           <w:numId w:val="7"/>
         </w:numPr>
-        <w:spacing w:after="0" w:line="240" w:lineRule="auto"/>
+        <w:spacing w:after="0" w:line="360" w:lineRule="auto"/>
         <w:textAlignment w:val="baseline"/>
         <w:rPr>
           <w:rFonts w:ascii="Arial" w:eastAsia="Times New Roman" w:hAnsi="Arial" w:cs="Arial"/>
@@ -655,12 +686,22 @@
           <w:color w:val="000000"/>
           <w:lang w:eastAsia="en-GB"/>
         </w:rPr>
-        <w:t xml:space="preserve">, please report the feature scores and reasons for your choice of parameter values.  [relevant rubric items: “create new features”, “intelligently select features”, “properly scale features”] </w:t>
+        <w:t xml:space="preserve">, please report the feature </w:t>
+      </w:r>
+      <w:r>
+        <w:rPr>
+          <w:rFonts w:ascii="Arial" w:eastAsia="Times New Roman" w:hAnsi="Arial" w:cs="Arial"/>
+          <w:b/>
+          <w:color w:val="000000"/>
+          <w:lang w:eastAsia="en-GB"/>
+        </w:rPr>
+        <w:lastRenderedPageBreak/>
+        <w:t xml:space="preserve">scores and reasons for your choice of parameter values.  [relevant rubric items: “create new features”, “intelligently select features”, “properly scale features”] </w:t>
       </w:r>
     </w:p>
     <w:p>
       <w:pPr>
-        <w:spacing w:after="0" w:line="240" w:lineRule="auto"/>
+        <w:spacing w:after="0" w:line="360" w:lineRule="auto"/>
         <w:rPr>
           <w:rFonts w:ascii="Times New Roman" w:eastAsia="Times New Roman" w:hAnsi="Times New Roman" w:cs="Times New Roman"/>
           <w:sz w:val="24"/>
@@ -671,7 +712,7 @@
     </w:p>
     <w:p>
       <w:pPr>
-        <w:spacing w:after="0" w:line="240" w:lineRule="auto"/>
+        <w:spacing w:after="0" w:line="360" w:lineRule="auto"/>
         <w:ind w:firstLine="360"/>
         <w:rPr>
           <w:rFonts w:ascii="Times New Roman" w:eastAsia="Times New Roman" w:hAnsi="Times New Roman" w:cs="Times New Roman"/>
@@ -698,19 +739,12 @@
         </w:rPr>
         <w:t xml:space="preserve"> (</w:t>
       </w:r>
-      <w:r>
-        <w:rPr>
-          <w:rFonts w:ascii="Times New Roman" w:eastAsia="Times New Roman" w:hAnsi="Times New Roman" w:cs="Times New Roman"/>
-          <w:sz w:val="24"/>
-          <w:szCs w:val="24"/>
-          <w:lang w:eastAsia="en-GB"/>
-        </w:rPr>
-        <w:t>"</w:t>
-      </w:r>
       <w:proofErr w:type="spellStart"/>
       <w:r>
         <w:rPr>
           <w:rFonts w:ascii="Times New Roman" w:eastAsia="Times New Roman" w:hAnsi="Times New Roman" w:cs="Times New Roman"/>
+          <w:b/>
+          <w:i/>
           <w:sz w:val="24"/>
           <w:szCs w:val="24"/>
           <w:lang w:eastAsia="en-GB"/>
@@ -725,53 +759,19 @@
           <w:szCs w:val="24"/>
           <w:lang w:eastAsia="en-GB"/>
         </w:rPr>
-        <w:t>"</w:t>
-      </w:r>
-      <w:r>
-        <w:rPr>
-          <w:rFonts w:ascii="Times New Roman" w:eastAsia="Times New Roman" w:hAnsi="Times New Roman" w:cs="Times New Roman"/>
-          <w:sz w:val="24"/>
-          <w:szCs w:val="24"/>
-          <w:lang w:eastAsia="en-GB"/>
-        </w:rPr>
         <w:t xml:space="preserve"> and </w:t>
       </w:r>
-      <w:r>
-        <w:rPr>
-          <w:rFonts w:ascii="Times New Roman" w:eastAsia="Times New Roman" w:hAnsi="Times New Roman" w:cs="Times New Roman"/>
-          <w:sz w:val="24"/>
-          <w:szCs w:val="24"/>
-          <w:lang w:eastAsia="en-GB"/>
-        </w:rPr>
-        <w:t>"</w:t>
-      </w:r>
       <w:proofErr w:type="spellStart"/>
       <w:r>
         <w:rPr>
           <w:rFonts w:ascii="Times New Roman" w:eastAsia="Times New Roman" w:hAnsi="Times New Roman" w:cs="Times New Roman"/>
-          <w:sz w:val="24"/>
-          <w:szCs w:val="24"/>
-          <w:lang w:eastAsia="en-GB"/>
-        </w:rPr>
-        <w:t>fraction_</w:t>
-      </w:r>
-      <w:r>
-        <w:rPr>
-          <w:rFonts w:ascii="Times New Roman" w:eastAsia="Times New Roman" w:hAnsi="Times New Roman" w:cs="Times New Roman"/>
-          <w:sz w:val="24"/>
-          <w:szCs w:val="24"/>
-          <w:lang w:eastAsia="en-GB"/>
-        </w:rPr>
-        <w:t>to</w:t>
-      </w:r>
-      <w:r>
-        <w:rPr>
-          <w:rFonts w:ascii="Times New Roman" w:eastAsia="Times New Roman" w:hAnsi="Times New Roman" w:cs="Times New Roman"/>
-          <w:sz w:val="24"/>
-          <w:szCs w:val="24"/>
-          <w:lang w:eastAsia="en-GB"/>
-        </w:rPr>
-        <w:t>_poi</w:t>
+          <w:b/>
+          <w:i/>
+          <w:sz w:val="24"/>
+          <w:szCs w:val="24"/>
+          <w:lang w:eastAsia="en-GB"/>
+        </w:rPr>
+        <w:t>fraction_to_poi</w:t>
       </w:r>
       <w:proofErr w:type="spellEnd"/>
       <w:r>
@@ -781,15 +781,6 @@
           <w:szCs w:val="24"/>
           <w:lang w:eastAsia="en-GB"/>
         </w:rPr>
-        <w:t>"</w:t>
-      </w:r>
-      <w:r>
-        <w:rPr>
-          <w:rFonts w:ascii="Times New Roman" w:eastAsia="Times New Roman" w:hAnsi="Times New Roman" w:cs="Times New Roman"/>
-          <w:sz w:val="24"/>
-          <w:szCs w:val="24"/>
-          <w:lang w:eastAsia="en-GB"/>
-        </w:rPr>
         <w:t>)</w:t>
       </w:r>
       <w:r>
@@ -826,12 +817,14 @@
           <w:szCs w:val="24"/>
           <w:lang w:eastAsia="en-GB"/>
         </w:rPr>
-        <w:t xml:space="preserve"> “</w:t>
+        <w:t xml:space="preserve"> </w:t>
       </w:r>
       <w:proofErr w:type="spellStart"/>
       <w:r>
         <w:rPr>
           <w:rFonts w:ascii="Times New Roman" w:eastAsia="Times New Roman" w:hAnsi="Times New Roman" w:cs="Times New Roman"/>
+          <w:b/>
+          <w:i/>
           <w:sz w:val="24"/>
           <w:szCs w:val="24"/>
           <w:lang w:eastAsia="en-GB"/>
@@ -846,7 +839,7 @@
           <w:szCs w:val="24"/>
           <w:lang w:eastAsia="en-GB"/>
         </w:rPr>
-        <w:t xml:space="preserve">” which is set to 1 when a person does have an email address and 0 otherwise. All POIs </w:t>
+        <w:t xml:space="preserve"> which is set to 1 when a person does have an email address and 0 otherwise. All POIs </w:t>
       </w:r>
       <w:r>
         <w:rPr>
@@ -873,12 +866,14 @@
           <w:szCs w:val="24"/>
           <w:lang w:eastAsia="en-GB"/>
         </w:rPr>
-        <w:t xml:space="preserve"> The “</w:t>
+        <w:t xml:space="preserve"> The </w:t>
       </w:r>
       <w:proofErr w:type="spellStart"/>
       <w:r>
         <w:rPr>
           <w:rFonts w:ascii="Times New Roman" w:eastAsia="Times New Roman" w:hAnsi="Times New Roman" w:cs="Times New Roman"/>
+          <w:b/>
+          <w:i/>
           <w:sz w:val="24"/>
           <w:szCs w:val="24"/>
           <w:lang w:eastAsia="en-GB"/>
@@ -893,7 +888,7 @@
           <w:szCs w:val="24"/>
           <w:lang w:eastAsia="en-GB"/>
         </w:rPr>
-        <w:t xml:space="preserve">” feature was then removed as it does not provide any further </w:t>
+        <w:t xml:space="preserve"> feature was then removed as it does not provide any further </w:t>
       </w:r>
       <w:r>
         <w:rPr>
@@ -907,7 +902,7 @@
     </w:p>
     <w:p>
       <w:pPr>
-        <w:spacing w:after="0" w:line="240" w:lineRule="auto"/>
+        <w:spacing w:after="0" w:line="360" w:lineRule="auto"/>
         <w:ind w:firstLine="360"/>
         <w:rPr>
           <w:rFonts w:ascii="Times New Roman" w:eastAsia="Times New Roman" w:hAnsi="Times New Roman" w:cs="Times New Roman"/>
@@ -1058,17 +1053,7 @@
           <w:szCs w:val="24"/>
           <w:lang w:eastAsia="en-GB"/>
         </w:rPr>
-        <w:t xml:space="preserve">not all features are of the same </w:t>
-      </w:r>
-      <w:r>
-        <w:rPr>
-          <w:rFonts w:ascii="Times New Roman" w:eastAsia="Times New Roman" w:hAnsi="Times New Roman" w:cs="Times New Roman"/>
-          <w:sz w:val="24"/>
-          <w:szCs w:val="24"/>
-          <w:lang w:eastAsia="en-GB"/>
-        </w:rPr>
-        <w:lastRenderedPageBreak/>
-        <w:t xml:space="preserve">scale and </w:t>
+        <w:t xml:space="preserve">not all features are of the same scale and </w:t>
       </w:r>
       <w:r>
         <w:rPr>
@@ -1106,8 +1091,6 @@
         </w:rPr>
         <w:t>Euclidean</w:t>
       </w:r>
-      <w:bookmarkStart w:id="0" w:name="_GoBack"/>
-      <w:bookmarkEnd w:id="0"/>
       <w:r>
         <w:rPr>
           <w:rFonts w:ascii="Times New Roman" w:eastAsia="Times New Roman" w:hAnsi="Times New Roman" w:cs="Times New Roman"/>
@@ -1130,6 +1113,8 @@
       <w:r>
         <w:rPr>
           <w:rFonts w:ascii="Times New Roman" w:eastAsia="Times New Roman" w:hAnsi="Times New Roman" w:cs="Times New Roman"/>
+          <w:b/>
+          <w:i/>
           <w:sz w:val="24"/>
           <w:szCs w:val="24"/>
           <w:lang w:eastAsia="en-GB"/>
@@ -1176,7 +1161,7 @@
     </w:p>
     <w:p>
       <w:pPr>
-        <w:spacing w:after="0" w:line="240" w:lineRule="auto"/>
+        <w:spacing w:after="0" w:line="360" w:lineRule="auto"/>
         <w:ind w:firstLine="360"/>
         <w:rPr>
           <w:rFonts w:ascii="Times New Roman" w:eastAsia="Times New Roman" w:hAnsi="Times New Roman" w:cs="Times New Roman"/>
@@ -1217,7 +1202,7 @@
           </w:tcPr>
           <w:p>
             <w:pPr>
-              <w:spacing w:after="0" w:line="240" w:lineRule="auto"/>
+              <w:spacing w:after="0" w:line="360" w:lineRule="auto"/>
               <w:rPr>
                 <w:rFonts w:ascii="Times New Roman" w:eastAsia="Times New Roman" w:hAnsi="Times New Roman" w:cs="Times New Roman"/>
                 <w:b/>
@@ -1252,7 +1237,7 @@
           </w:tcPr>
           <w:p>
             <w:pPr>
-              <w:spacing w:after="0" w:line="240" w:lineRule="auto"/>
+              <w:spacing w:after="0" w:line="360" w:lineRule="auto"/>
               <w:rPr>
                 <w:rFonts w:ascii="Times New Roman" w:eastAsia="Times New Roman" w:hAnsi="Times New Roman" w:cs="Times New Roman"/>
                 <w:b/>
@@ -1292,7 +1277,7 @@
           </w:tcPr>
           <w:p>
             <w:pPr>
-              <w:spacing w:after="0" w:line="240" w:lineRule="auto"/>
+              <w:spacing w:after="0" w:line="360" w:lineRule="auto"/>
               <w:rPr>
                 <w:rFonts w:ascii="Times New Roman" w:eastAsia="Times New Roman" w:hAnsi="Times New Roman" w:cs="Times New Roman"/>
                 <w:color w:val="000000"/>
@@ -1325,7 +1310,7 @@
           </w:tcPr>
           <w:p>
             <w:pPr>
-              <w:spacing w:after="0" w:line="240" w:lineRule="auto"/>
+              <w:spacing w:after="0" w:line="360" w:lineRule="auto"/>
               <w:jc w:val="right"/>
               <w:rPr>
                 <w:rFonts w:ascii="Times New Roman" w:eastAsia="Times New Roman" w:hAnsi="Times New Roman" w:cs="Times New Roman"/>
@@ -1362,7 +1347,7 @@
           </w:tcPr>
           <w:p>
             <w:pPr>
-              <w:spacing w:after="0" w:line="240" w:lineRule="auto"/>
+              <w:spacing w:after="0" w:line="360" w:lineRule="auto"/>
               <w:rPr>
                 <w:rFonts w:ascii="Times New Roman" w:eastAsia="Times New Roman" w:hAnsi="Times New Roman" w:cs="Times New Roman"/>
                 <w:color w:val="000000"/>
@@ -1393,7 +1378,7 @@
           </w:tcPr>
           <w:p>
             <w:pPr>
-              <w:spacing w:after="0" w:line="240" w:lineRule="auto"/>
+              <w:spacing w:after="0" w:line="360" w:lineRule="auto"/>
               <w:jc w:val="right"/>
               <w:rPr>
                 <w:rFonts w:ascii="Times New Roman" w:eastAsia="Times New Roman" w:hAnsi="Times New Roman" w:cs="Times New Roman"/>
@@ -1430,7 +1415,7 @@
           </w:tcPr>
           <w:p>
             <w:pPr>
-              <w:spacing w:after="0" w:line="240" w:lineRule="auto"/>
+              <w:spacing w:after="0" w:line="360" w:lineRule="auto"/>
               <w:rPr>
                 <w:rFonts w:ascii="Times New Roman" w:eastAsia="Times New Roman" w:hAnsi="Times New Roman" w:cs="Times New Roman"/>
                 <w:color w:val="000000"/>
@@ -1461,7 +1446,7 @@
           </w:tcPr>
           <w:p>
             <w:pPr>
-              <w:spacing w:after="0" w:line="240" w:lineRule="auto"/>
+              <w:spacing w:after="0" w:line="360" w:lineRule="auto"/>
               <w:jc w:val="right"/>
               <w:rPr>
                 <w:rFonts w:ascii="Times New Roman" w:eastAsia="Times New Roman" w:hAnsi="Times New Roman" w:cs="Times New Roman"/>
@@ -1498,7 +1483,7 @@
           </w:tcPr>
           <w:p>
             <w:pPr>
-              <w:spacing w:after="0" w:line="240" w:lineRule="auto"/>
+              <w:spacing w:after="0" w:line="360" w:lineRule="auto"/>
               <w:rPr>
                 <w:rFonts w:ascii="Times New Roman" w:eastAsia="Times New Roman" w:hAnsi="Times New Roman" w:cs="Times New Roman"/>
                 <w:color w:val="000000"/>
@@ -1531,7 +1516,7 @@
           </w:tcPr>
           <w:p>
             <w:pPr>
-              <w:spacing w:after="0" w:line="240" w:lineRule="auto"/>
+              <w:spacing w:after="0" w:line="360" w:lineRule="auto"/>
               <w:jc w:val="right"/>
               <w:rPr>
                 <w:rFonts w:ascii="Times New Roman" w:eastAsia="Times New Roman" w:hAnsi="Times New Roman" w:cs="Times New Roman"/>
@@ -1568,7 +1553,7 @@
           </w:tcPr>
           <w:p>
             <w:pPr>
-              <w:spacing w:after="0" w:line="240" w:lineRule="auto"/>
+              <w:spacing w:after="0" w:line="360" w:lineRule="auto"/>
               <w:rPr>
                 <w:rFonts w:ascii="Times New Roman" w:eastAsia="Times New Roman" w:hAnsi="Times New Roman" w:cs="Times New Roman"/>
                 <w:color w:val="000000"/>
@@ -1601,7 +1586,7 @@
           </w:tcPr>
           <w:p>
             <w:pPr>
-              <w:spacing w:after="0" w:line="240" w:lineRule="auto"/>
+              <w:spacing w:after="0" w:line="360" w:lineRule="auto"/>
               <w:jc w:val="right"/>
               <w:rPr>
                 <w:rFonts w:ascii="Times New Roman" w:eastAsia="Times New Roman" w:hAnsi="Times New Roman" w:cs="Times New Roman"/>
@@ -1638,7 +1623,7 @@
           </w:tcPr>
           <w:p>
             <w:pPr>
-              <w:spacing w:after="0" w:line="240" w:lineRule="auto"/>
+              <w:spacing w:after="0" w:line="360" w:lineRule="auto"/>
               <w:rPr>
                 <w:rFonts w:ascii="Times New Roman" w:eastAsia="Times New Roman" w:hAnsi="Times New Roman" w:cs="Times New Roman"/>
                 <w:strike/>
@@ -1675,7 +1660,7 @@
           </w:tcPr>
           <w:p>
             <w:pPr>
-              <w:spacing w:after="0" w:line="240" w:lineRule="auto"/>
+              <w:spacing w:after="0" w:line="360" w:lineRule="auto"/>
               <w:jc w:val="right"/>
               <w:rPr>
                 <w:rFonts w:ascii="Times New Roman" w:eastAsia="Times New Roman" w:hAnsi="Times New Roman" w:cs="Times New Roman"/>
@@ -1716,7 +1701,7 @@
           </w:tcPr>
           <w:p>
             <w:pPr>
-              <w:spacing w:after="0" w:line="240" w:lineRule="auto"/>
+              <w:spacing w:after="0" w:line="360" w:lineRule="auto"/>
               <w:rPr>
                 <w:rFonts w:ascii="Times New Roman" w:eastAsia="Times New Roman" w:hAnsi="Times New Roman" w:cs="Times New Roman"/>
                 <w:strike/>
@@ -1753,7 +1738,7 @@
           </w:tcPr>
           <w:p>
             <w:pPr>
-              <w:spacing w:after="0" w:line="240" w:lineRule="auto"/>
+              <w:spacing w:after="0" w:line="360" w:lineRule="auto"/>
               <w:jc w:val="right"/>
               <w:rPr>
                 <w:rFonts w:ascii="Times New Roman" w:eastAsia="Times New Roman" w:hAnsi="Times New Roman" w:cs="Times New Roman"/>
@@ -1794,7 +1779,7 @@
           </w:tcPr>
           <w:p>
             <w:pPr>
-              <w:spacing w:after="0" w:line="240" w:lineRule="auto"/>
+              <w:spacing w:after="0" w:line="360" w:lineRule="auto"/>
               <w:rPr>
                 <w:rFonts w:ascii="Times New Roman" w:eastAsia="Times New Roman" w:hAnsi="Times New Roman" w:cs="Times New Roman"/>
                 <w:strike/>
@@ -1829,7 +1814,7 @@
           </w:tcPr>
           <w:p>
             <w:pPr>
-              <w:spacing w:after="0" w:line="240" w:lineRule="auto"/>
+              <w:spacing w:after="0" w:line="360" w:lineRule="auto"/>
               <w:jc w:val="right"/>
               <w:rPr>
                 <w:rFonts w:ascii="Times New Roman" w:eastAsia="Times New Roman" w:hAnsi="Times New Roman" w:cs="Times New Roman"/>
@@ -1870,7 +1855,7 @@
           </w:tcPr>
           <w:p>
             <w:pPr>
-              <w:spacing w:after="0" w:line="240" w:lineRule="auto"/>
+              <w:spacing w:after="0" w:line="360" w:lineRule="auto"/>
               <w:rPr>
                 <w:rFonts w:ascii="Times New Roman" w:eastAsia="Times New Roman" w:hAnsi="Times New Roman" w:cs="Times New Roman"/>
                 <w:strike/>
@@ -1907,7 +1892,7 @@
           </w:tcPr>
           <w:p>
             <w:pPr>
-              <w:spacing w:after="0" w:line="240" w:lineRule="auto"/>
+              <w:spacing w:after="0" w:line="360" w:lineRule="auto"/>
               <w:jc w:val="right"/>
               <w:rPr>
                 <w:rFonts w:ascii="Times New Roman" w:eastAsia="Times New Roman" w:hAnsi="Times New Roman" w:cs="Times New Roman"/>
@@ -1937,7 +1922,7 @@
     </w:tbl>
     <w:p>
       <w:pPr>
-        <w:spacing w:after="0" w:line="240" w:lineRule="auto"/>
+        <w:spacing w:after="0" w:line="360" w:lineRule="auto"/>
         <w:ind w:firstLine="360"/>
         <w:rPr>
           <w:rFonts w:ascii="Times New Roman" w:eastAsia="Times New Roman" w:hAnsi="Times New Roman" w:cs="Times New Roman"/>
@@ -1958,7 +1943,7 @@
     </w:p>
     <w:p>
       <w:pPr>
-        <w:spacing w:after="0" w:line="240" w:lineRule="auto"/>
+        <w:spacing w:after="0" w:line="360" w:lineRule="auto"/>
         <w:rPr>
           <w:rFonts w:ascii="Times New Roman" w:eastAsia="Times New Roman" w:hAnsi="Times New Roman" w:cs="Times New Roman"/>
           <w:sz w:val="24"/>
@@ -1974,7 +1959,7 @@
           <w:ilvl w:val="0"/>
           <w:numId w:val="7"/>
         </w:numPr>
-        <w:spacing w:after="0" w:line="240" w:lineRule="auto"/>
+        <w:spacing w:after="0" w:line="360" w:lineRule="auto"/>
         <w:textAlignment w:val="baseline"/>
         <w:rPr>
           <w:rFonts w:ascii="Arial" w:eastAsia="Times New Roman" w:hAnsi="Arial" w:cs="Arial"/>
@@ -1996,7 +1981,7 @@
     <w:p>
       <w:pPr>
         <w:pStyle w:val="ListParagraph"/>
-        <w:spacing w:after="0" w:line="240" w:lineRule="auto"/>
+        <w:spacing w:after="0" w:line="360" w:lineRule="auto"/>
         <w:ind w:left="360"/>
         <w:rPr>
           <w:rFonts w:ascii="Times New Roman" w:eastAsia="Times New Roman" w:hAnsi="Times New Roman" w:cs="Times New Roman"/>
@@ -2009,7 +1994,7 @@
     <w:p>
       <w:pPr>
         <w:pStyle w:val="ListParagraph"/>
-        <w:spacing w:after="0" w:line="240" w:lineRule="auto"/>
+        <w:spacing w:after="0" w:line="360" w:lineRule="auto"/>
         <w:ind w:left="360"/>
         <w:rPr>
           <w:rFonts w:ascii="Times New Roman" w:eastAsia="Times New Roman" w:hAnsi="Times New Roman" w:cs="Times New Roman"/>
@@ -2040,7 +2025,7 @@
     <w:p>
       <w:pPr>
         <w:pStyle w:val="ListParagraph"/>
-        <w:spacing w:after="0" w:line="240" w:lineRule="auto"/>
+        <w:spacing w:after="0" w:line="360" w:lineRule="auto"/>
         <w:ind w:left="360"/>
         <w:rPr>
           <w:rFonts w:ascii="Times New Roman" w:eastAsia="Times New Roman" w:hAnsi="Times New Roman" w:cs="Times New Roman"/>
@@ -2085,7 +2070,7 @@
           </w:tcPr>
           <w:p>
             <w:pPr>
-              <w:spacing w:after="0" w:line="240" w:lineRule="auto"/>
+              <w:spacing w:after="0" w:line="360" w:lineRule="auto"/>
               <w:rPr>
                 <w:rFonts w:ascii="Times New Roman" w:eastAsia="Times New Roman" w:hAnsi="Times New Roman" w:cs="Times New Roman"/>
                 <w:b/>
@@ -2116,7 +2101,7 @@
           </w:tcPr>
           <w:p>
             <w:pPr>
-              <w:spacing w:after="0" w:line="240" w:lineRule="auto"/>
+              <w:spacing w:after="0" w:line="360" w:lineRule="auto"/>
               <w:rPr>
                 <w:rFonts w:ascii="Times New Roman" w:eastAsia="Times New Roman" w:hAnsi="Times New Roman" w:cs="Times New Roman"/>
                 <w:b/>
@@ -2147,7 +2132,7 @@
           </w:tcPr>
           <w:p>
             <w:pPr>
-              <w:spacing w:after="0" w:line="240" w:lineRule="auto"/>
+              <w:spacing w:after="0" w:line="360" w:lineRule="auto"/>
               <w:rPr>
                 <w:rFonts w:ascii="Times New Roman" w:eastAsia="Times New Roman" w:hAnsi="Times New Roman" w:cs="Times New Roman"/>
                 <w:b/>
@@ -2178,7 +2163,7 @@
           </w:tcPr>
           <w:p>
             <w:pPr>
-              <w:spacing w:after="0" w:line="240" w:lineRule="auto"/>
+              <w:spacing w:after="0" w:line="360" w:lineRule="auto"/>
               <w:rPr>
                 <w:rFonts w:ascii="Times New Roman" w:eastAsia="Times New Roman" w:hAnsi="Times New Roman" w:cs="Times New Roman"/>
                 <w:b/>
@@ -2209,7 +2194,7 @@
           </w:tcPr>
           <w:p>
             <w:pPr>
-              <w:spacing w:after="0" w:line="240" w:lineRule="auto"/>
+              <w:spacing w:after="0" w:line="360" w:lineRule="auto"/>
               <w:rPr>
                 <w:rFonts w:ascii="Times New Roman" w:eastAsia="Times New Roman" w:hAnsi="Times New Roman" w:cs="Times New Roman"/>
                 <w:b/>
@@ -2240,7 +2225,7 @@
           </w:tcPr>
           <w:p>
             <w:pPr>
-              <w:spacing w:after="0" w:line="240" w:lineRule="auto"/>
+              <w:spacing w:after="0" w:line="360" w:lineRule="auto"/>
               <w:rPr>
                 <w:rFonts w:ascii="Times New Roman" w:eastAsia="Times New Roman" w:hAnsi="Times New Roman" w:cs="Times New Roman"/>
                 <w:b/>
@@ -2280,7 +2265,7 @@
           </w:tcPr>
           <w:p>
             <w:pPr>
-              <w:spacing w:after="0" w:line="240" w:lineRule="auto"/>
+              <w:spacing w:after="0" w:line="360" w:lineRule="auto"/>
               <w:rPr>
                 <w:rFonts w:ascii="Times New Roman" w:eastAsia="Times New Roman" w:hAnsi="Times New Roman" w:cs="Times New Roman"/>
                 <w:color w:val="000000"/>
@@ -2329,7 +2314,7 @@
           </w:tcPr>
           <w:p>
             <w:pPr>
-              <w:spacing w:after="0" w:line="240" w:lineRule="auto"/>
+              <w:spacing w:after="0" w:line="360" w:lineRule="auto"/>
               <w:rPr>
                 <w:rFonts w:ascii="Times New Roman" w:eastAsia="Times New Roman" w:hAnsi="Times New Roman" w:cs="Times New Roman"/>
                 <w:color w:val="000000"/>
@@ -2356,7 +2341,7 @@
           </w:tcPr>
           <w:p>
             <w:pPr>
-              <w:spacing w:after="0" w:line="240" w:lineRule="auto"/>
+              <w:spacing w:after="0" w:line="360" w:lineRule="auto"/>
               <w:rPr>
                 <w:rFonts w:ascii="Times New Roman" w:eastAsia="Times New Roman" w:hAnsi="Times New Roman" w:cs="Times New Roman"/>
                 <w:color w:val="000000"/>
@@ -2383,7 +2368,7 @@
           </w:tcPr>
           <w:p>
             <w:pPr>
-              <w:spacing w:after="0" w:line="240" w:lineRule="auto"/>
+              <w:spacing w:after="0" w:line="360" w:lineRule="auto"/>
               <w:rPr>
                 <w:rFonts w:ascii="Times New Roman" w:eastAsia="Times New Roman" w:hAnsi="Times New Roman" w:cs="Times New Roman"/>
                 <w:color w:val="000000"/>
@@ -2410,7 +2395,7 @@
           </w:tcPr>
           <w:p>
             <w:pPr>
-              <w:spacing w:after="0" w:line="240" w:lineRule="auto"/>
+              <w:spacing w:after="0" w:line="360" w:lineRule="auto"/>
               <w:rPr>
                 <w:rFonts w:ascii="Times New Roman" w:eastAsia="Times New Roman" w:hAnsi="Times New Roman" w:cs="Times New Roman"/>
                 <w:color w:val="000000"/>
@@ -2437,7 +2422,7 @@
           </w:tcPr>
           <w:p>
             <w:pPr>
-              <w:spacing w:after="0" w:line="240" w:lineRule="auto"/>
+              <w:spacing w:after="0" w:line="360" w:lineRule="auto"/>
               <w:rPr>
                 <w:rFonts w:ascii="Times New Roman" w:eastAsia="Times New Roman" w:hAnsi="Times New Roman" w:cs="Times New Roman"/>
                 <w:color w:val="000000"/>
@@ -2473,7 +2458,7 @@
           </w:tcPr>
           <w:p>
             <w:pPr>
-              <w:spacing w:after="0" w:line="240" w:lineRule="auto"/>
+              <w:spacing w:after="0" w:line="360" w:lineRule="auto"/>
               <w:rPr>
                 <w:rFonts w:ascii="Times New Roman" w:eastAsia="Times New Roman" w:hAnsi="Times New Roman" w:cs="Times New Roman"/>
                 <w:color w:val="000000"/>
@@ -2500,7 +2485,7 @@
           </w:tcPr>
           <w:p>
             <w:pPr>
-              <w:spacing w:after="0" w:line="240" w:lineRule="auto"/>
+              <w:spacing w:after="0" w:line="360" w:lineRule="auto"/>
               <w:rPr>
                 <w:rFonts w:ascii="Times New Roman" w:eastAsia="Times New Roman" w:hAnsi="Times New Roman" w:cs="Times New Roman"/>
                 <w:color w:val="000000"/>
@@ -2527,7 +2512,7 @@
           </w:tcPr>
           <w:p>
             <w:pPr>
-              <w:spacing w:after="0" w:line="240" w:lineRule="auto"/>
+              <w:spacing w:after="0" w:line="360" w:lineRule="auto"/>
               <w:rPr>
                 <w:rFonts w:ascii="Times New Roman" w:eastAsia="Times New Roman" w:hAnsi="Times New Roman" w:cs="Times New Roman"/>
                 <w:color w:val="000000"/>
@@ -2554,7 +2539,7 @@
           </w:tcPr>
           <w:p>
             <w:pPr>
-              <w:spacing w:after="0" w:line="240" w:lineRule="auto"/>
+              <w:spacing w:after="0" w:line="360" w:lineRule="auto"/>
               <w:rPr>
                 <w:rFonts w:ascii="Times New Roman" w:eastAsia="Times New Roman" w:hAnsi="Times New Roman" w:cs="Times New Roman"/>
                 <w:color w:val="000000"/>
@@ -2581,7 +2566,7 @@
           </w:tcPr>
           <w:p>
             <w:pPr>
-              <w:spacing w:after="0" w:line="240" w:lineRule="auto"/>
+              <w:spacing w:after="0" w:line="360" w:lineRule="auto"/>
               <w:rPr>
                 <w:rFonts w:ascii="Times New Roman" w:eastAsia="Times New Roman" w:hAnsi="Times New Roman" w:cs="Times New Roman"/>
                 <w:color w:val="000000"/>
@@ -2608,7 +2593,7 @@
           </w:tcPr>
           <w:p>
             <w:pPr>
-              <w:spacing w:after="0" w:line="240" w:lineRule="auto"/>
+              <w:spacing w:after="0" w:line="360" w:lineRule="auto"/>
               <w:rPr>
                 <w:rFonts w:ascii="Times New Roman" w:eastAsia="Times New Roman" w:hAnsi="Times New Roman" w:cs="Times New Roman"/>
                 <w:color w:val="000000"/>
@@ -2644,7 +2629,7 @@
           </w:tcPr>
           <w:p>
             <w:pPr>
-              <w:spacing w:after="0" w:line="240" w:lineRule="auto"/>
+              <w:spacing w:after="0" w:line="360" w:lineRule="auto"/>
               <w:rPr>
                 <w:rFonts w:ascii="Times New Roman" w:eastAsia="Times New Roman" w:hAnsi="Times New Roman" w:cs="Times New Roman"/>
                 <w:color w:val="000000"/>
@@ -2713,7 +2698,7 @@
           </w:tcPr>
           <w:p>
             <w:pPr>
-              <w:spacing w:after="0" w:line="240" w:lineRule="auto"/>
+              <w:spacing w:after="0" w:line="360" w:lineRule="auto"/>
               <w:rPr>
                 <w:rFonts w:ascii="Times New Roman" w:eastAsia="Times New Roman" w:hAnsi="Times New Roman" w:cs="Times New Roman"/>
                 <w:color w:val="000000"/>
@@ -2740,7 +2725,7 @@
           </w:tcPr>
           <w:p>
             <w:pPr>
-              <w:spacing w:after="0" w:line="240" w:lineRule="auto"/>
+              <w:spacing w:after="0" w:line="360" w:lineRule="auto"/>
               <w:rPr>
                 <w:rFonts w:ascii="Times New Roman" w:eastAsia="Times New Roman" w:hAnsi="Times New Roman" w:cs="Times New Roman"/>
                 <w:color w:val="000000"/>
@@ -2767,7 +2752,7 @@
           </w:tcPr>
           <w:p>
             <w:pPr>
-              <w:spacing w:after="0" w:line="240" w:lineRule="auto"/>
+              <w:spacing w:after="0" w:line="360" w:lineRule="auto"/>
               <w:rPr>
                 <w:rFonts w:ascii="Times New Roman" w:eastAsia="Times New Roman" w:hAnsi="Times New Roman" w:cs="Times New Roman"/>
                 <w:color w:val="000000"/>
@@ -2814,7 +2799,7 @@
           </w:tcPr>
           <w:p>
             <w:pPr>
-              <w:spacing w:after="0" w:line="240" w:lineRule="auto"/>
+              <w:spacing w:after="0" w:line="360" w:lineRule="auto"/>
               <w:rPr>
                 <w:rFonts w:ascii="Times New Roman" w:eastAsia="Times New Roman" w:hAnsi="Times New Roman" w:cs="Times New Roman"/>
                 <w:color w:val="000000"/>
@@ -2851,7 +2836,7 @@
           </w:tcPr>
           <w:p>
             <w:pPr>
-              <w:spacing w:after="0" w:line="240" w:lineRule="auto"/>
+              <w:spacing w:after="0" w:line="360" w:lineRule="auto"/>
               <w:rPr>
                 <w:rFonts w:ascii="Times New Roman" w:eastAsia="Times New Roman" w:hAnsi="Times New Roman" w:cs="Times New Roman"/>
                 <w:color w:val="000000"/>
@@ -2897,7 +2882,7 @@
           </w:tcPr>
           <w:p>
             <w:pPr>
-              <w:spacing w:after="0" w:line="240" w:lineRule="auto"/>
+              <w:spacing w:after="0" w:line="360" w:lineRule="auto"/>
               <w:rPr>
                 <w:rFonts w:ascii="Times New Roman" w:eastAsia="Times New Roman" w:hAnsi="Times New Roman" w:cs="Times New Roman"/>
                 <w:color w:val="FF0000"/>
@@ -2958,7 +2943,7 @@
           </w:tcPr>
           <w:p>
             <w:pPr>
-              <w:spacing w:after="0" w:line="240" w:lineRule="auto"/>
+              <w:spacing w:after="0" w:line="360" w:lineRule="auto"/>
               <w:rPr>
                 <w:rFonts w:ascii="Times New Roman" w:eastAsia="Times New Roman" w:hAnsi="Times New Roman" w:cs="Times New Roman"/>
                 <w:color w:val="FF0000"/>
@@ -2985,7 +2970,7 @@
           </w:tcPr>
           <w:p>
             <w:pPr>
-              <w:spacing w:after="0" w:line="240" w:lineRule="auto"/>
+              <w:spacing w:after="0" w:line="360" w:lineRule="auto"/>
               <w:rPr>
                 <w:rFonts w:ascii="Times New Roman" w:eastAsia="Times New Roman" w:hAnsi="Times New Roman" w:cs="Times New Roman"/>
                 <w:color w:val="FF0000"/>
@@ -3012,7 +2997,7 @@
           </w:tcPr>
           <w:p>
             <w:pPr>
-              <w:spacing w:after="0" w:line="240" w:lineRule="auto"/>
+              <w:spacing w:after="0" w:line="360" w:lineRule="auto"/>
               <w:rPr>
                 <w:rFonts w:ascii="Times New Roman" w:eastAsia="Times New Roman" w:hAnsi="Times New Roman" w:cs="Times New Roman"/>
                 <w:color w:val="FF0000"/>
@@ -3039,7 +3024,7 @@
           </w:tcPr>
           <w:p>
             <w:pPr>
-              <w:spacing w:after="0" w:line="240" w:lineRule="auto"/>
+              <w:spacing w:after="0" w:line="360" w:lineRule="auto"/>
               <w:rPr>
                 <w:rFonts w:ascii="Times New Roman" w:eastAsia="Times New Roman" w:hAnsi="Times New Roman" w:cs="Times New Roman"/>
                 <w:color w:val="FF0000"/>
@@ -3066,7 +3051,7 @@
           </w:tcPr>
           <w:p>
             <w:pPr>
-              <w:spacing w:after="0" w:line="240" w:lineRule="auto"/>
+              <w:spacing w:after="0" w:line="360" w:lineRule="auto"/>
               <w:rPr>
                 <w:rFonts w:ascii="Times New Roman" w:eastAsia="Times New Roman" w:hAnsi="Times New Roman" w:cs="Times New Roman"/>
                 <w:color w:val="FF0000"/>
@@ -3102,7 +3087,7 @@
           </w:tcPr>
           <w:p>
             <w:pPr>
-              <w:spacing w:after="0" w:line="240" w:lineRule="auto"/>
+              <w:spacing w:after="0" w:line="360" w:lineRule="auto"/>
               <w:rPr>
                 <w:rFonts w:ascii="Times New Roman" w:eastAsia="Times New Roman" w:hAnsi="Times New Roman" w:cs="Times New Roman"/>
                 <w:color w:val="000000"/>
@@ -3151,7 +3136,7 @@
           </w:tcPr>
           <w:p>
             <w:pPr>
-              <w:spacing w:after="0" w:line="240" w:lineRule="auto"/>
+              <w:spacing w:after="0" w:line="360" w:lineRule="auto"/>
               <w:rPr>
                 <w:rFonts w:ascii="Times New Roman" w:eastAsia="Times New Roman" w:hAnsi="Times New Roman" w:cs="Times New Roman"/>
                 <w:color w:val="000000"/>
@@ -3178,7 +3163,7 @@
           </w:tcPr>
           <w:p>
             <w:pPr>
-              <w:spacing w:after="0" w:line="240" w:lineRule="auto"/>
+              <w:spacing w:after="0" w:line="360" w:lineRule="auto"/>
               <w:rPr>
                 <w:rFonts w:ascii="Times New Roman" w:eastAsia="Times New Roman" w:hAnsi="Times New Roman" w:cs="Times New Roman"/>
                 <w:color w:val="000000"/>
@@ -3215,7 +3200,7 @@
           </w:tcPr>
           <w:p>
             <w:pPr>
-              <w:spacing w:after="0" w:line="240" w:lineRule="auto"/>
+              <w:spacing w:after="0" w:line="360" w:lineRule="auto"/>
               <w:rPr>
                 <w:rFonts w:ascii="Times New Roman" w:eastAsia="Times New Roman" w:hAnsi="Times New Roman" w:cs="Times New Roman"/>
                 <w:color w:val="000000"/>
@@ -3262,7 +3247,7 @@
           </w:tcPr>
           <w:p>
             <w:pPr>
-              <w:spacing w:after="0" w:line="240" w:lineRule="auto"/>
+              <w:spacing w:after="0" w:line="360" w:lineRule="auto"/>
               <w:rPr>
                 <w:rFonts w:ascii="Times New Roman" w:eastAsia="Times New Roman" w:hAnsi="Times New Roman" w:cs="Times New Roman"/>
                 <w:color w:val="000000"/>
@@ -3309,7 +3294,7 @@
           </w:tcPr>
           <w:p>
             <w:pPr>
-              <w:spacing w:after="0" w:line="240" w:lineRule="auto"/>
+              <w:spacing w:after="0" w:line="360" w:lineRule="auto"/>
               <w:rPr>
                 <w:rFonts w:ascii="Times New Roman" w:eastAsia="Times New Roman" w:hAnsi="Times New Roman" w:cs="Times New Roman"/>
                 <w:color w:val="000000"/>
@@ -3344,7 +3329,7 @@
     </w:tbl>
     <w:p>
       <w:pPr>
-        <w:spacing w:after="0" w:line="240" w:lineRule="auto"/>
+        <w:spacing w:after="0" w:line="360" w:lineRule="auto"/>
         <w:rPr>
           <w:rFonts w:ascii="Times New Roman" w:eastAsia="Times New Roman" w:hAnsi="Times New Roman" w:cs="Times New Roman"/>
           <w:sz w:val="24"/>
@@ -3355,7 +3340,7 @@
     </w:p>
     <w:p>
       <w:pPr>
-        <w:spacing w:after="0" w:line="240" w:lineRule="auto"/>
+        <w:spacing w:after="0" w:line="360" w:lineRule="auto"/>
         <w:rPr>
           <w:rFonts w:ascii="Times New Roman" w:eastAsia="Times New Roman" w:hAnsi="Times New Roman" w:cs="Times New Roman"/>
           <w:sz w:val="24"/>
@@ -3376,6 +3361,8 @@
       <w:r>
         <w:rPr>
           <w:rFonts w:ascii="Times New Roman" w:eastAsia="Times New Roman" w:hAnsi="Times New Roman" w:cs="Times New Roman"/>
+          <w:b/>
+          <w:i/>
           <w:sz w:val="24"/>
           <w:szCs w:val="24"/>
           <w:lang w:eastAsia="en-GB"/>
@@ -3386,6 +3373,8 @@
       <w:r>
         <w:rPr>
           <w:rFonts w:ascii="Times New Roman" w:eastAsia="Times New Roman" w:hAnsi="Times New Roman" w:cs="Times New Roman"/>
+          <w:b/>
+          <w:i/>
           <w:sz w:val="24"/>
           <w:szCs w:val="24"/>
           <w:lang w:eastAsia="en-GB"/>
@@ -3476,6 +3465,8 @@
       <w:r>
         <w:rPr>
           <w:rFonts w:ascii="Times New Roman" w:eastAsia="Times New Roman" w:hAnsi="Times New Roman" w:cs="Times New Roman"/>
+          <w:b/>
+          <w:i/>
           <w:sz w:val="24"/>
           <w:szCs w:val="24"/>
           <w:lang w:eastAsia="en-GB"/>
@@ -3498,7 +3489,27 @@
           <w:szCs w:val="24"/>
           <w:lang w:eastAsia="en-GB"/>
         </w:rPr>
-        <w:t>. Of the other algorithms, K-Nearest Neighbours scored highest on Precision, but had the lowest Recall</w:t>
+        <w:t xml:space="preserve">. Of the other algorithms, </w:t>
+      </w:r>
+      <w:r>
+        <w:rPr>
+          <w:rFonts w:ascii="Times New Roman" w:eastAsia="Times New Roman" w:hAnsi="Times New Roman" w:cs="Times New Roman"/>
+          <w:b/>
+          <w:i/>
+          <w:sz w:val="24"/>
+          <w:szCs w:val="24"/>
+          <w:lang w:eastAsia="en-GB"/>
+        </w:rPr>
+        <w:t>K-Nearest Neighbours</w:t>
+      </w:r>
+      <w:r>
+        <w:rPr>
+          <w:rFonts w:ascii="Times New Roman" w:eastAsia="Times New Roman" w:hAnsi="Times New Roman" w:cs="Times New Roman"/>
+          <w:sz w:val="24"/>
+          <w:szCs w:val="24"/>
+          <w:lang w:eastAsia="en-GB"/>
+        </w:rPr>
+        <w:t xml:space="preserve"> scored highest on Precision, but had the lowest Recall</w:t>
       </w:r>
       <w:r>
         <w:rPr>
@@ -3530,11 +3541,22 @@
       <w:r>
         <w:rPr>
           <w:rFonts w:ascii="Times New Roman" w:eastAsia="Times New Roman" w:hAnsi="Times New Roman" w:cs="Times New Roman"/>
-          <w:sz w:val="24"/>
-          <w:szCs w:val="24"/>
-          <w:lang w:eastAsia="en-GB"/>
-        </w:rPr>
-        <w:t xml:space="preserve">Support Vector Machines </w:t>
+          <w:b/>
+          <w:i/>
+          <w:sz w:val="24"/>
+          <w:szCs w:val="24"/>
+          <w:lang w:eastAsia="en-GB"/>
+        </w:rPr>
+        <w:t>Support Vector Machines</w:t>
+      </w:r>
+      <w:r>
+        <w:rPr>
+          <w:rFonts w:ascii="Times New Roman" w:eastAsia="Times New Roman" w:hAnsi="Times New Roman" w:cs="Times New Roman"/>
+          <w:sz w:val="24"/>
+          <w:szCs w:val="24"/>
+          <w:lang w:eastAsia="en-GB"/>
+        </w:rPr>
+        <w:t xml:space="preserve"> </w:t>
       </w:r>
       <w:r>
         <w:rPr>
@@ -3553,11 +3575,571 @@
           <w:lang w:eastAsia="en-GB"/>
         </w:rPr>
         <w:t>did not return scores due to a lack of true positive predictions.</w:t>
+      </w:r>
+      <w:r>
+        <w:rPr>
+          <w:rFonts w:ascii="Times New Roman" w:eastAsia="Times New Roman" w:hAnsi="Times New Roman" w:cs="Times New Roman"/>
+          <w:sz w:val="24"/>
+          <w:szCs w:val="24"/>
+          <w:lang w:eastAsia="en-GB"/>
+        </w:rPr>
+        <w:t xml:space="preserve"> The major downside of </w:t>
+      </w:r>
+      <w:proofErr w:type="spellStart"/>
+      <w:r>
+        <w:rPr>
+          <w:rFonts w:ascii="Times New Roman" w:eastAsia="Times New Roman" w:hAnsi="Times New Roman" w:cs="Times New Roman"/>
+          <w:sz w:val="24"/>
+          <w:szCs w:val="24"/>
+          <w:lang w:eastAsia="en-GB"/>
+        </w:rPr>
+        <w:t>AdaBoost</w:t>
+      </w:r>
+      <w:proofErr w:type="spellEnd"/>
+      <w:r>
+        <w:rPr>
+          <w:rFonts w:ascii="Times New Roman" w:eastAsia="Times New Roman" w:hAnsi="Times New Roman" w:cs="Times New Roman"/>
+          <w:sz w:val="24"/>
+          <w:szCs w:val="24"/>
+          <w:lang w:eastAsia="en-GB"/>
+        </w:rPr>
+        <w:t xml:space="preserve"> ensemble is it is by far the slowest of the algorithms to tune and test.</w:t>
       </w:r>
     </w:p>
     <w:p>
       <w:pPr>
-        <w:spacing w:after="0" w:line="240" w:lineRule="auto"/>
+        <w:spacing w:after="0" w:line="360" w:lineRule="auto"/>
+        <w:rPr>
+          <w:rFonts w:ascii="Times New Roman" w:eastAsia="Times New Roman" w:hAnsi="Times New Roman" w:cs="Times New Roman"/>
+          <w:sz w:val="24"/>
+          <w:szCs w:val="24"/>
+          <w:lang w:eastAsia="en-GB"/>
+        </w:rPr>
+      </w:pPr>
+    </w:p>
+    <w:tbl>
+      <w:tblPr>
+        <w:tblW w:w="6740" w:type="dxa"/>
+        <w:tblBorders>
+          <w:top w:val="single" w:sz="4" w:space="0" w:color="auto"/>
+          <w:left w:val="single" w:sz="4" w:space="0" w:color="auto"/>
+          <w:bottom w:val="single" w:sz="4" w:space="0" w:color="auto"/>
+          <w:right w:val="single" w:sz="4" w:space="0" w:color="auto"/>
+          <w:insideH w:val="single" w:sz="4" w:space="0" w:color="auto"/>
+          <w:insideV w:val="single" w:sz="4" w:space="0" w:color="auto"/>
+        </w:tblBorders>
+        <w:tblLook w:val="04A0" w:firstRow="1" w:lastRow="0" w:firstColumn="1" w:lastColumn="0" w:noHBand="0" w:noVBand="1"/>
+      </w:tblPr>
+      <w:tblGrid>
+        <w:gridCol w:w="3964"/>
+        <w:gridCol w:w="2776"/>
+      </w:tblGrid>
+      <w:tr>
+        <w:trPr>
+          <w:trHeight w:val="315"/>
+        </w:trPr>
+        <w:tc>
+          <w:tcPr>
+            <w:tcW w:w="3964" w:type="dxa"/>
+            <w:shd w:val="clear" w:color="auto" w:fill="auto"/>
+            <w:noWrap/>
+            <w:vAlign w:val="bottom"/>
+            <w:hideMark/>
+          </w:tcPr>
+          <w:p>
+            <w:pPr>
+              <w:spacing w:after="0" w:line="360" w:lineRule="auto"/>
+              <w:rPr>
+                <w:rFonts w:ascii="Times New Roman" w:eastAsia="Times New Roman" w:hAnsi="Times New Roman" w:cs="Times New Roman"/>
+                <w:b/>
+                <w:bCs/>
+                <w:color w:val="000000"/>
+                <w:sz w:val="24"/>
+                <w:szCs w:val="24"/>
+                <w:lang w:eastAsia="en-GB"/>
+              </w:rPr>
+            </w:pPr>
+            <w:r>
+              <w:rPr>
+                <w:rFonts w:ascii="Times New Roman" w:eastAsia="Times New Roman" w:hAnsi="Times New Roman" w:cs="Times New Roman"/>
+                <w:b/>
+                <w:bCs/>
+                <w:color w:val="000000"/>
+                <w:sz w:val="24"/>
+                <w:szCs w:val="24"/>
+                <w:lang w:eastAsia="en-GB"/>
+              </w:rPr>
+              <w:t>Algorithms</w:t>
+            </w:r>
+          </w:p>
+        </w:tc>
+        <w:tc>
+          <w:tcPr>
+            <w:tcW w:w="2776" w:type="dxa"/>
+          </w:tcPr>
+          <w:p>
+            <w:pPr>
+              <w:spacing w:after="0" w:line="360" w:lineRule="auto"/>
+              <w:rPr>
+                <w:rFonts w:ascii="Times New Roman" w:eastAsia="Times New Roman" w:hAnsi="Times New Roman" w:cs="Times New Roman"/>
+                <w:b/>
+                <w:bCs/>
+                <w:color w:val="000000"/>
+                <w:sz w:val="24"/>
+                <w:szCs w:val="24"/>
+                <w:lang w:eastAsia="en-GB"/>
+              </w:rPr>
+            </w:pPr>
+            <w:r>
+              <w:rPr>
+                <w:rFonts w:ascii="Times New Roman" w:eastAsia="Times New Roman" w:hAnsi="Times New Roman" w:cs="Times New Roman"/>
+                <w:b/>
+                <w:bCs/>
+                <w:color w:val="000000"/>
+                <w:sz w:val="24"/>
+                <w:szCs w:val="24"/>
+                <w:lang w:eastAsia="en-GB"/>
+              </w:rPr>
+              <w:t>Total runtime (seconds)</w:t>
+            </w:r>
+          </w:p>
+        </w:tc>
+      </w:tr>
+      <w:tr>
+        <w:trPr>
+          <w:trHeight w:val="315"/>
+        </w:trPr>
+        <w:tc>
+          <w:tcPr>
+            <w:tcW w:w="3964" w:type="dxa"/>
+            <w:shd w:val="clear" w:color="auto" w:fill="auto"/>
+            <w:noWrap/>
+            <w:vAlign w:val="bottom"/>
+            <w:hideMark/>
+          </w:tcPr>
+          <w:p>
+            <w:pPr>
+              <w:spacing w:after="0" w:line="360" w:lineRule="auto"/>
+              <w:rPr>
+                <w:rFonts w:ascii="Times New Roman" w:eastAsia="Times New Roman" w:hAnsi="Times New Roman" w:cs="Times New Roman"/>
+                <w:color w:val="000000"/>
+                <w:sz w:val="24"/>
+                <w:szCs w:val="24"/>
+                <w:lang w:eastAsia="en-GB"/>
+              </w:rPr>
+            </w:pPr>
+            <w:r>
+              <w:rPr>
+                <w:rFonts w:ascii="Times New Roman" w:eastAsia="Times New Roman" w:hAnsi="Times New Roman" w:cs="Times New Roman"/>
+                <w:color w:val="000000"/>
+                <w:sz w:val="24"/>
+                <w:szCs w:val="24"/>
+                <w:lang w:eastAsia="en-GB"/>
+              </w:rPr>
+              <w:t>Naive Bayes (</w:t>
+            </w:r>
+            <w:proofErr w:type="spellStart"/>
+            <w:r>
+              <w:rPr>
+                <w:rFonts w:ascii="Times New Roman" w:eastAsia="Times New Roman" w:hAnsi="Times New Roman" w:cs="Times New Roman"/>
+                <w:color w:val="000000"/>
+                <w:sz w:val="24"/>
+                <w:szCs w:val="24"/>
+                <w:lang w:eastAsia="en-GB"/>
+              </w:rPr>
+              <w:t>GaussianNB</w:t>
+            </w:r>
+            <w:proofErr w:type="spellEnd"/>
+            <w:r>
+              <w:rPr>
+                <w:rFonts w:ascii="Times New Roman" w:eastAsia="Times New Roman" w:hAnsi="Times New Roman" w:cs="Times New Roman"/>
+                <w:color w:val="000000"/>
+                <w:sz w:val="24"/>
+                <w:szCs w:val="24"/>
+                <w:lang w:eastAsia="en-GB"/>
+              </w:rPr>
+              <w:t>)</w:t>
+            </w:r>
+          </w:p>
+        </w:tc>
+        <w:tc>
+          <w:tcPr>
+            <w:tcW w:w="2776" w:type="dxa"/>
+          </w:tcPr>
+          <w:p>
+            <w:pPr>
+              <w:spacing w:after="0" w:line="360" w:lineRule="auto"/>
+              <w:jc w:val="right"/>
+              <w:rPr>
+                <w:rFonts w:ascii="Times New Roman" w:eastAsia="Times New Roman" w:hAnsi="Times New Roman" w:cs="Times New Roman"/>
+                <w:color w:val="000000"/>
+                <w:sz w:val="24"/>
+                <w:szCs w:val="24"/>
+                <w:lang w:eastAsia="en-GB"/>
+              </w:rPr>
+            </w:pPr>
+            <w:r>
+              <w:rPr>
+                <w:rFonts w:ascii="Times New Roman" w:eastAsia="Times New Roman" w:hAnsi="Times New Roman" w:cs="Times New Roman"/>
+                <w:color w:val="000000"/>
+                <w:sz w:val="24"/>
+                <w:szCs w:val="24"/>
+                <w:lang w:eastAsia="en-GB"/>
+              </w:rPr>
+              <w:t>2.890</w:t>
+            </w:r>
+          </w:p>
+        </w:tc>
+      </w:tr>
+      <w:tr>
+        <w:trPr>
+          <w:trHeight w:val="315"/>
+        </w:trPr>
+        <w:tc>
+          <w:tcPr>
+            <w:tcW w:w="3964" w:type="dxa"/>
+            <w:shd w:val="clear" w:color="auto" w:fill="auto"/>
+            <w:noWrap/>
+            <w:vAlign w:val="bottom"/>
+            <w:hideMark/>
+          </w:tcPr>
+          <w:p>
+            <w:pPr>
+              <w:spacing w:after="0" w:line="360" w:lineRule="auto"/>
+              <w:rPr>
+                <w:rFonts w:ascii="Times New Roman" w:eastAsia="Times New Roman" w:hAnsi="Times New Roman" w:cs="Times New Roman"/>
+                <w:color w:val="000000"/>
+                <w:sz w:val="24"/>
+                <w:szCs w:val="24"/>
+                <w:lang w:eastAsia="en-GB"/>
+              </w:rPr>
+            </w:pPr>
+            <w:r>
+              <w:rPr>
+                <w:rFonts w:ascii="Times New Roman" w:eastAsia="Times New Roman" w:hAnsi="Times New Roman" w:cs="Times New Roman"/>
+                <w:color w:val="000000"/>
+                <w:sz w:val="24"/>
+                <w:szCs w:val="24"/>
+                <w:lang w:eastAsia="en-GB"/>
+              </w:rPr>
+              <w:t>Support Vector Machines (SVC)</w:t>
+            </w:r>
+          </w:p>
+        </w:tc>
+        <w:tc>
+          <w:tcPr>
+            <w:tcW w:w="2776" w:type="dxa"/>
+          </w:tcPr>
+          <w:p>
+            <w:pPr>
+              <w:spacing w:after="0" w:line="360" w:lineRule="auto"/>
+              <w:jc w:val="right"/>
+              <w:rPr>
+                <w:rFonts w:ascii="Times New Roman" w:eastAsia="Times New Roman" w:hAnsi="Times New Roman" w:cs="Times New Roman"/>
+                <w:color w:val="000000"/>
+                <w:sz w:val="24"/>
+                <w:szCs w:val="24"/>
+                <w:lang w:eastAsia="en-GB"/>
+              </w:rPr>
+            </w:pPr>
+            <w:r>
+              <w:rPr>
+                <w:rFonts w:ascii="Times New Roman" w:eastAsia="Times New Roman" w:hAnsi="Times New Roman" w:cs="Times New Roman"/>
+                <w:color w:val="000000"/>
+                <w:sz w:val="24"/>
+                <w:szCs w:val="24"/>
+                <w:lang w:eastAsia="en-GB"/>
+              </w:rPr>
+              <w:t>6.030</w:t>
+            </w:r>
+          </w:p>
+        </w:tc>
+      </w:tr>
+      <w:tr>
+        <w:trPr>
+          <w:trHeight w:val="315"/>
+        </w:trPr>
+        <w:tc>
+          <w:tcPr>
+            <w:tcW w:w="3964" w:type="dxa"/>
+            <w:shd w:val="clear" w:color="auto" w:fill="auto"/>
+            <w:noWrap/>
+            <w:vAlign w:val="bottom"/>
+            <w:hideMark/>
+          </w:tcPr>
+          <w:p>
+            <w:pPr>
+              <w:spacing w:after="0" w:line="360" w:lineRule="auto"/>
+              <w:rPr>
+                <w:rFonts w:ascii="Times New Roman" w:eastAsia="Times New Roman" w:hAnsi="Times New Roman" w:cs="Times New Roman"/>
+                <w:color w:val="000000"/>
+                <w:sz w:val="24"/>
+                <w:szCs w:val="24"/>
+                <w:lang w:eastAsia="en-GB"/>
+              </w:rPr>
+            </w:pPr>
+            <w:r>
+              <w:rPr>
+                <w:rFonts w:ascii="Times New Roman" w:eastAsia="Times New Roman" w:hAnsi="Times New Roman" w:cs="Times New Roman"/>
+                <w:color w:val="000000"/>
+                <w:sz w:val="24"/>
+                <w:szCs w:val="24"/>
+                <w:lang w:eastAsia="en-GB"/>
+              </w:rPr>
+              <w:t>K-Nearest Neighbours (</w:t>
+            </w:r>
+            <w:proofErr w:type="spellStart"/>
+            <w:r>
+              <w:rPr>
+                <w:rFonts w:ascii="Times New Roman" w:eastAsia="Times New Roman" w:hAnsi="Times New Roman" w:cs="Times New Roman"/>
+                <w:color w:val="000000"/>
+                <w:sz w:val="24"/>
+                <w:szCs w:val="24"/>
+                <w:lang w:eastAsia="en-GB"/>
+              </w:rPr>
+              <w:t>KNeighborsClassifier</w:t>
+            </w:r>
+            <w:proofErr w:type="spellEnd"/>
+            <w:r>
+              <w:rPr>
+                <w:rFonts w:ascii="Times New Roman" w:eastAsia="Times New Roman" w:hAnsi="Times New Roman" w:cs="Times New Roman"/>
+                <w:color w:val="000000"/>
+                <w:sz w:val="24"/>
+                <w:szCs w:val="24"/>
+                <w:lang w:eastAsia="en-GB"/>
+              </w:rPr>
+              <w:t>)</w:t>
+            </w:r>
+          </w:p>
+        </w:tc>
+        <w:tc>
+          <w:tcPr>
+            <w:tcW w:w="2776" w:type="dxa"/>
+          </w:tcPr>
+          <w:p>
+            <w:pPr>
+              <w:spacing w:after="0" w:line="360" w:lineRule="auto"/>
+              <w:jc w:val="right"/>
+              <w:rPr>
+                <w:rFonts w:ascii="Times New Roman" w:eastAsia="Times New Roman" w:hAnsi="Times New Roman" w:cs="Times New Roman"/>
+                <w:color w:val="000000"/>
+                <w:sz w:val="24"/>
+                <w:szCs w:val="24"/>
+                <w:lang w:eastAsia="en-GB"/>
+              </w:rPr>
+            </w:pPr>
+            <w:r>
+              <w:rPr>
+                <w:rFonts w:ascii="Times New Roman" w:eastAsia="Times New Roman" w:hAnsi="Times New Roman" w:cs="Times New Roman"/>
+                <w:color w:val="000000"/>
+                <w:sz w:val="24"/>
+                <w:szCs w:val="24"/>
+                <w:lang w:eastAsia="en-GB"/>
+              </w:rPr>
+              <w:t>399.905</w:t>
+            </w:r>
+          </w:p>
+        </w:tc>
+      </w:tr>
+      <w:tr>
+        <w:trPr>
+          <w:trHeight w:val="315"/>
+        </w:trPr>
+        <w:tc>
+          <w:tcPr>
+            <w:tcW w:w="3964" w:type="dxa"/>
+            <w:shd w:val="clear" w:color="auto" w:fill="auto"/>
+            <w:noWrap/>
+            <w:vAlign w:val="bottom"/>
+            <w:hideMark/>
+          </w:tcPr>
+          <w:p>
+            <w:pPr>
+              <w:spacing w:after="0" w:line="360" w:lineRule="auto"/>
+              <w:rPr>
+                <w:rFonts w:ascii="Times New Roman" w:eastAsia="Times New Roman" w:hAnsi="Times New Roman" w:cs="Times New Roman"/>
+                <w:color w:val="FF0000"/>
+                <w:sz w:val="24"/>
+                <w:szCs w:val="24"/>
+                <w:lang w:eastAsia="en-GB"/>
+              </w:rPr>
+            </w:pPr>
+            <w:proofErr w:type="spellStart"/>
+            <w:r>
+              <w:rPr>
+                <w:rFonts w:ascii="Times New Roman" w:eastAsia="Times New Roman" w:hAnsi="Times New Roman" w:cs="Times New Roman"/>
+                <w:color w:val="FF0000"/>
+                <w:sz w:val="24"/>
+                <w:szCs w:val="24"/>
+                <w:lang w:eastAsia="en-GB"/>
+              </w:rPr>
+              <w:t>AdaBoost</w:t>
+            </w:r>
+            <w:proofErr w:type="spellEnd"/>
+            <w:r>
+              <w:rPr>
+                <w:rFonts w:ascii="Times New Roman" w:eastAsia="Times New Roman" w:hAnsi="Times New Roman" w:cs="Times New Roman"/>
+                <w:color w:val="FF0000"/>
+                <w:sz w:val="24"/>
+                <w:szCs w:val="24"/>
+                <w:lang w:eastAsia="en-GB"/>
+              </w:rPr>
+              <w:t xml:space="preserve"> ensemble (</w:t>
+            </w:r>
+            <w:proofErr w:type="spellStart"/>
+            <w:r>
+              <w:rPr>
+                <w:rFonts w:ascii="Times New Roman" w:eastAsia="Times New Roman" w:hAnsi="Times New Roman" w:cs="Times New Roman"/>
+                <w:color w:val="FF0000"/>
+                <w:sz w:val="24"/>
+                <w:szCs w:val="24"/>
+                <w:lang w:eastAsia="en-GB"/>
+              </w:rPr>
+              <w:t>AdaBoostClassifier</w:t>
+            </w:r>
+            <w:proofErr w:type="spellEnd"/>
+            <w:r>
+              <w:rPr>
+                <w:rFonts w:ascii="Times New Roman" w:eastAsia="Times New Roman" w:hAnsi="Times New Roman" w:cs="Times New Roman"/>
+                <w:color w:val="FF0000"/>
+                <w:sz w:val="24"/>
+                <w:szCs w:val="24"/>
+                <w:lang w:eastAsia="en-GB"/>
+              </w:rPr>
+              <w:t>)</w:t>
+            </w:r>
+          </w:p>
+        </w:tc>
+        <w:tc>
+          <w:tcPr>
+            <w:tcW w:w="2776" w:type="dxa"/>
+          </w:tcPr>
+          <w:p>
+            <w:pPr>
+              <w:spacing w:after="0" w:line="360" w:lineRule="auto"/>
+              <w:jc w:val="right"/>
+              <w:rPr>
+                <w:rFonts w:ascii="Times New Roman" w:eastAsia="Times New Roman" w:hAnsi="Times New Roman" w:cs="Times New Roman"/>
+                <w:color w:val="FF0000"/>
+                <w:sz w:val="24"/>
+                <w:szCs w:val="24"/>
+                <w:lang w:eastAsia="en-GB"/>
+              </w:rPr>
+            </w:pPr>
+            <w:r>
+              <w:rPr>
+                <w:rFonts w:ascii="Times New Roman" w:eastAsia="Times New Roman" w:hAnsi="Times New Roman" w:cs="Times New Roman"/>
+                <w:color w:val="FF0000"/>
+                <w:sz w:val="24"/>
+                <w:szCs w:val="24"/>
+                <w:lang w:eastAsia="en-GB"/>
+              </w:rPr>
+              <w:t>6874.821</w:t>
+            </w:r>
+          </w:p>
+        </w:tc>
+      </w:tr>
+      <w:tr>
+        <w:trPr>
+          <w:trHeight w:val="315"/>
+        </w:trPr>
+        <w:tc>
+          <w:tcPr>
+            <w:tcW w:w="3964" w:type="dxa"/>
+            <w:shd w:val="clear" w:color="auto" w:fill="auto"/>
+            <w:noWrap/>
+            <w:vAlign w:val="bottom"/>
+            <w:hideMark/>
+          </w:tcPr>
+          <w:p>
+            <w:pPr>
+              <w:spacing w:after="0" w:line="360" w:lineRule="auto"/>
+              <w:rPr>
+                <w:rFonts w:ascii="Times New Roman" w:eastAsia="Times New Roman" w:hAnsi="Times New Roman" w:cs="Times New Roman"/>
+                <w:color w:val="000000"/>
+                <w:sz w:val="24"/>
+                <w:szCs w:val="24"/>
+                <w:lang w:eastAsia="en-GB"/>
+              </w:rPr>
+            </w:pPr>
+            <w:r>
+              <w:rPr>
+                <w:rFonts w:ascii="Times New Roman" w:eastAsia="Times New Roman" w:hAnsi="Times New Roman" w:cs="Times New Roman"/>
+                <w:color w:val="000000"/>
+                <w:sz w:val="24"/>
+                <w:szCs w:val="24"/>
+                <w:lang w:eastAsia="en-GB"/>
+              </w:rPr>
+              <w:t>Decision Tree (</w:t>
+            </w:r>
+            <w:proofErr w:type="spellStart"/>
+            <w:r>
+              <w:rPr>
+                <w:rFonts w:ascii="Times New Roman" w:eastAsia="Times New Roman" w:hAnsi="Times New Roman" w:cs="Times New Roman"/>
+                <w:color w:val="000000"/>
+                <w:sz w:val="24"/>
+                <w:szCs w:val="24"/>
+                <w:lang w:eastAsia="en-GB"/>
+              </w:rPr>
+              <w:t>DecisionTreeClassifier</w:t>
+            </w:r>
+            <w:proofErr w:type="spellEnd"/>
+            <w:r>
+              <w:rPr>
+                <w:rFonts w:ascii="Times New Roman" w:eastAsia="Times New Roman" w:hAnsi="Times New Roman" w:cs="Times New Roman"/>
+                <w:color w:val="000000"/>
+                <w:sz w:val="24"/>
+                <w:szCs w:val="24"/>
+                <w:lang w:eastAsia="en-GB"/>
+              </w:rPr>
+              <w:t>)</w:t>
+            </w:r>
+          </w:p>
+        </w:tc>
+        <w:tc>
+          <w:tcPr>
+            <w:tcW w:w="2776" w:type="dxa"/>
+          </w:tcPr>
+          <w:p>
+            <w:pPr>
+              <w:spacing w:after="0" w:line="360" w:lineRule="auto"/>
+              <w:jc w:val="right"/>
+              <w:rPr>
+                <w:rFonts w:ascii="Times New Roman" w:eastAsia="Times New Roman" w:hAnsi="Times New Roman" w:cs="Times New Roman"/>
+                <w:color w:val="000000"/>
+                <w:sz w:val="24"/>
+                <w:szCs w:val="24"/>
+                <w:lang w:eastAsia="en-GB"/>
+              </w:rPr>
+            </w:pPr>
+            <w:r>
+              <w:rPr>
+                <w:rFonts w:ascii="Times New Roman" w:eastAsia="Times New Roman" w:hAnsi="Times New Roman" w:cs="Times New Roman"/>
+                <w:color w:val="000000"/>
+                <w:sz w:val="24"/>
+                <w:szCs w:val="24"/>
+                <w:lang w:eastAsia="en-GB"/>
+              </w:rPr>
+              <w:t>113.747</w:t>
+            </w:r>
+          </w:p>
+        </w:tc>
+      </w:tr>
+    </w:tbl>
+    <w:p>
+      <w:pPr>
+        <w:spacing w:after="0" w:line="360" w:lineRule="auto"/>
+        <w:rPr>
+          <w:rFonts w:ascii="Times New Roman" w:eastAsia="Times New Roman" w:hAnsi="Times New Roman" w:cs="Times New Roman"/>
+          <w:sz w:val="24"/>
+          <w:szCs w:val="24"/>
+          <w:lang w:eastAsia="en-GB"/>
+        </w:rPr>
+      </w:pPr>
+    </w:p>
+    <w:p>
+      <w:pPr>
+        <w:spacing w:after="0" w:line="360" w:lineRule="auto"/>
         <w:rPr>
           <w:rFonts w:ascii="Times New Roman" w:eastAsia="Times New Roman" w:hAnsi="Times New Roman" w:cs="Times New Roman"/>
           <w:sz w:val="24"/>
@@ -3573,7 +4155,7 @@
           <w:ilvl w:val="0"/>
           <w:numId w:val="7"/>
         </w:numPr>
-        <w:spacing w:after="0" w:line="240" w:lineRule="auto"/>
+        <w:spacing w:after="0" w:line="360" w:lineRule="auto"/>
         <w:textAlignment w:val="baseline"/>
         <w:rPr>
           <w:rFonts w:ascii="Arial" w:eastAsia="Times New Roman" w:hAnsi="Arial" w:cs="Arial"/>
@@ -3589,12 +4171,22 @@
           <w:color w:val="000000"/>
           <w:lang w:eastAsia="en-GB"/>
         </w:rPr>
-        <w:t xml:space="preserve">What does it mean to tune the parameters of an algorithm, and what can happen if you don’t do this well?  How did you tune the parameters of your particular algorithm? What parameters did you tune? (Some algorithms do not have parameters that you need to tune -- if this is the case for the one you picked, identify and briefly explain how you would have done it for the model that was not your final choice or a different model that does utilize parameter tuning, e.g. a decision tree classifier).  [relevant rubric items: “discuss parameter tuning”, “tune the algorithm”] </w:t>
+        <w:t xml:space="preserve">What does it mean to tune the parameters of an algorithm, and what can happen if you don’t do this well?  How did you tune the parameters of your particular algorithm? What parameters did you tune? (Some algorithms do not have parameters that you need to tune -- if this is the case for the one you picked, identify and briefly explain </w:t>
+      </w:r>
+      <w:r>
+        <w:rPr>
+          <w:rFonts w:ascii="Arial" w:eastAsia="Times New Roman" w:hAnsi="Arial" w:cs="Arial"/>
+          <w:b/>
+          <w:color w:val="000000"/>
+          <w:lang w:eastAsia="en-GB"/>
+        </w:rPr>
+        <w:lastRenderedPageBreak/>
+        <w:t xml:space="preserve">how you would have done it for the model that was not your final choice or a different model that does utilize parameter tuning, e.g. a decision tree classifier).  [relevant rubric items: “discuss parameter tuning”, “tune the algorithm”] </w:t>
       </w:r>
     </w:p>
     <w:p>
       <w:pPr>
-        <w:spacing w:after="0" w:line="240" w:lineRule="auto"/>
+        <w:spacing w:after="0" w:line="360" w:lineRule="auto"/>
         <w:rPr>
           <w:rFonts w:ascii="Times New Roman" w:eastAsia="Times New Roman" w:hAnsi="Times New Roman" w:cs="Times New Roman"/>
           <w:sz w:val="24"/>
@@ -3605,7 +4197,7 @@
     </w:p>
     <w:p>
       <w:pPr>
-        <w:spacing w:after="0" w:line="240" w:lineRule="auto"/>
+        <w:spacing w:after="0" w:line="360" w:lineRule="auto"/>
         <w:ind w:left="360" w:firstLine="360"/>
         <w:rPr>
           <w:rFonts w:ascii="Times New Roman" w:eastAsia="Times New Roman" w:hAnsi="Times New Roman" w:cs="Times New Roman"/>
@@ -3622,7 +4214,6 @@
           <w:szCs w:val="24"/>
           <w:lang w:eastAsia="en-GB"/>
         </w:rPr>
-        <w:lastRenderedPageBreak/>
         <w:t>Most machine learning algorithms accept a number of parameters which control different aspects of their</w:t>
       </w:r>
       <w:r>
@@ -3656,6 +4247,8 @@
       <w:r>
         <w:rPr>
           <w:rFonts w:ascii="Times New Roman" w:eastAsia="Times New Roman" w:hAnsi="Times New Roman" w:cs="Times New Roman"/>
+          <w:b/>
+          <w:i/>
           <w:color w:val="000000"/>
           <w:sz w:val="24"/>
           <w:szCs w:val="24"/>
@@ -3667,12 +4260,14 @@
       <w:r>
         <w:rPr>
           <w:rFonts w:ascii="Times New Roman" w:eastAsia="Times New Roman" w:hAnsi="Times New Roman" w:cs="Times New Roman"/>
+          <w:b/>
+          <w:i/>
           <w:color w:val="000000"/>
           <w:sz w:val="24"/>
           <w:szCs w:val="24"/>
           <w:lang w:eastAsia="en-GB"/>
         </w:rPr>
-        <w:t xml:space="preserve"> ensemble method the following pa</w:t>
+        <w:t xml:space="preserve"> ensemble</w:t>
       </w:r>
       <w:r>
         <w:rPr>
@@ -3682,6 +4277,16 @@
           <w:szCs w:val="24"/>
           <w:lang w:eastAsia="en-GB"/>
         </w:rPr>
+        <w:t xml:space="preserve"> method the following pa</w:t>
+      </w:r>
+      <w:r>
+        <w:rPr>
+          <w:rFonts w:ascii="Times New Roman" w:eastAsia="Times New Roman" w:hAnsi="Times New Roman" w:cs="Times New Roman"/>
+          <w:color w:val="000000"/>
+          <w:sz w:val="24"/>
+          <w:szCs w:val="24"/>
+          <w:lang w:eastAsia="en-GB"/>
+        </w:rPr>
         <w:t>ra</w:t>
       </w:r>
       <w:r>
@@ -3722,17 +4327,41 @@
           <w:szCs w:val="24"/>
           <w:lang w:eastAsia="en-GB"/>
         </w:rPr>
-        <w:t>tuned using Grid Search Cross Validatio</w:t>
-      </w:r>
-      <w:r>
-        <w:rPr>
-          <w:rFonts w:ascii="Times New Roman" w:eastAsia="Times New Roman" w:hAnsi="Times New Roman" w:cs="Times New Roman"/>
+        <w:t xml:space="preserve">tuned using </w:t>
+      </w:r>
+      <w:r>
+        <w:rPr>
+          <w:rFonts w:ascii="Times New Roman" w:eastAsia="Times New Roman" w:hAnsi="Times New Roman" w:cs="Times New Roman"/>
+          <w:b/>
+          <w:i/>
           <w:color w:val="000000"/>
           <w:sz w:val="24"/>
           <w:szCs w:val="24"/>
           <w:lang w:eastAsia="en-GB"/>
         </w:rPr>
-        <w:t>n. The selected parameter values are highlighted in re</w:t>
+        <w:t>Grid Search Cross Validatio</w:t>
+      </w:r>
+      <w:r>
+        <w:rPr>
+          <w:rFonts w:ascii="Times New Roman" w:eastAsia="Times New Roman" w:hAnsi="Times New Roman" w:cs="Times New Roman"/>
+          <w:b/>
+          <w:i/>
+          <w:color w:val="000000"/>
+          <w:sz w:val="24"/>
+          <w:szCs w:val="24"/>
+          <w:lang w:eastAsia="en-GB"/>
+        </w:rPr>
+        <w:t>n</w:t>
+      </w:r>
+      <w:r>
+        <w:rPr>
+          <w:rFonts w:ascii="Times New Roman" w:eastAsia="Times New Roman" w:hAnsi="Times New Roman" w:cs="Times New Roman"/>
+          <w:color w:val="000000"/>
+          <w:sz w:val="24"/>
+          <w:szCs w:val="24"/>
+          <w:lang w:eastAsia="en-GB"/>
+        </w:rPr>
+        <w:t>. The selected parameter values are highlighted in re</w:t>
       </w:r>
       <w:r>
         <w:rPr>
@@ -3747,7 +4376,7 @@
     </w:p>
     <w:p>
       <w:pPr>
-        <w:spacing w:after="0" w:line="240" w:lineRule="auto"/>
+        <w:spacing w:after="0" w:line="360" w:lineRule="auto"/>
         <w:ind w:left="360"/>
         <w:rPr>
           <w:rFonts w:ascii="Times New Roman" w:eastAsia="Times New Roman" w:hAnsi="Times New Roman" w:cs="Times New Roman"/>
@@ -3789,7 +4418,7 @@
           </w:tcPr>
           <w:p>
             <w:pPr>
-              <w:spacing w:after="0" w:line="240" w:lineRule="auto"/>
+              <w:spacing w:after="0" w:line="360" w:lineRule="auto"/>
               <w:rPr>
                 <w:rFonts w:ascii="Times New Roman" w:eastAsia="Times New Roman" w:hAnsi="Times New Roman" w:cs="Times New Roman"/>
                 <w:b/>
@@ -3824,7 +4453,7 @@
           </w:tcPr>
           <w:p>
             <w:pPr>
-              <w:spacing w:after="0" w:line="240" w:lineRule="auto"/>
+              <w:spacing w:after="0" w:line="360" w:lineRule="auto"/>
               <w:rPr>
                 <w:rFonts w:ascii="Times New Roman" w:eastAsia="Times New Roman" w:hAnsi="Times New Roman" w:cs="Times New Roman"/>
                 <w:b/>
@@ -3864,7 +4493,7 @@
           </w:tcPr>
           <w:p>
             <w:pPr>
-              <w:spacing w:after="0" w:line="240" w:lineRule="auto"/>
+              <w:spacing w:after="0" w:line="360" w:lineRule="auto"/>
               <w:rPr>
                 <w:rFonts w:ascii="Times New Roman" w:eastAsia="Times New Roman" w:hAnsi="Times New Roman" w:cs="Times New Roman"/>
                 <w:color w:val="000000"/>
@@ -3897,7 +4526,7 @@
           </w:tcPr>
           <w:p>
             <w:pPr>
-              <w:spacing w:after="0" w:line="240" w:lineRule="auto"/>
+              <w:spacing w:after="0" w:line="360" w:lineRule="auto"/>
               <w:jc w:val="right"/>
               <w:rPr>
                 <w:rFonts w:ascii="Times New Roman" w:eastAsia="Times New Roman" w:hAnsi="Times New Roman" w:cs="Times New Roman"/>
@@ -3915,12 +4544,31 @@
                 <w:szCs w:val="24"/>
                 <w:lang w:eastAsia="en-GB"/>
               </w:rPr>
-              <w:t xml:space="preserve">10, 20, 30, 40, </w:t>
+              <w:t xml:space="preserve">10, 20, </w:t>
             </w:r>
             <w:r>
               <w:rPr>
                 <w:rFonts w:ascii="Times New Roman" w:eastAsia="Times New Roman" w:hAnsi="Times New Roman" w:cs="Times New Roman"/>
                 <w:color w:val="FF0000"/>
+                <w:sz w:val="24"/>
+                <w:szCs w:val="24"/>
+                <w:lang w:eastAsia="en-GB"/>
+              </w:rPr>
+              <w:t>30</w:t>
+            </w:r>
+            <w:r>
+              <w:rPr>
+                <w:rFonts w:ascii="Times New Roman" w:eastAsia="Times New Roman" w:hAnsi="Times New Roman" w:cs="Times New Roman"/>
+                <w:color w:val="000000"/>
+                <w:sz w:val="24"/>
+                <w:szCs w:val="24"/>
+                <w:lang w:eastAsia="en-GB"/>
+              </w:rPr>
+              <w:t xml:space="preserve">, 40, </w:t>
+            </w:r>
+            <w:r>
+              <w:rPr>
+                <w:rFonts w:ascii="Times New Roman" w:eastAsia="Times New Roman" w:hAnsi="Times New Roman" w:cs="Times New Roman"/>
                 <w:sz w:val="24"/>
                 <w:szCs w:val="24"/>
                 <w:lang w:eastAsia="en-GB"/>
@@ -3954,7 +4602,7 @@
           </w:tcPr>
           <w:p>
             <w:pPr>
-              <w:spacing w:after="0" w:line="240" w:lineRule="auto"/>
+              <w:spacing w:after="0" w:line="360" w:lineRule="auto"/>
               <w:rPr>
                 <w:rFonts w:ascii="Times New Roman" w:eastAsia="Times New Roman" w:hAnsi="Times New Roman" w:cs="Times New Roman"/>
                 <w:color w:val="000000"/>
@@ -3987,7 +4635,7 @@
           </w:tcPr>
           <w:p>
             <w:pPr>
-              <w:spacing w:after="0" w:line="240" w:lineRule="auto"/>
+              <w:spacing w:after="0" w:line="360" w:lineRule="auto"/>
               <w:jc w:val="right"/>
               <w:rPr>
                 <w:rFonts w:ascii="Times New Roman" w:eastAsia="Times New Roman" w:hAnsi="Times New Roman" w:cs="Times New Roman"/>
@@ -4044,7 +4692,7 @@
           </w:tcPr>
           <w:p>
             <w:pPr>
-              <w:spacing w:after="0" w:line="240" w:lineRule="auto"/>
+              <w:spacing w:after="0" w:line="360" w:lineRule="auto"/>
               <w:rPr>
                 <w:rFonts w:ascii="Times New Roman" w:eastAsia="Times New Roman" w:hAnsi="Times New Roman" w:cs="Times New Roman"/>
                 <w:color w:val="000000"/>
@@ -4075,7 +4723,7 @@
           </w:tcPr>
           <w:p>
             <w:pPr>
-              <w:spacing w:after="0" w:line="240" w:lineRule="auto"/>
+              <w:spacing w:after="0" w:line="360" w:lineRule="auto"/>
               <w:jc w:val="right"/>
               <w:rPr>
                 <w:rFonts w:ascii="Times New Roman" w:eastAsia="Times New Roman" w:hAnsi="Times New Roman" w:cs="Times New Roman"/>
@@ -4088,7 +4736,7 @@
             <w:r>
               <w:rPr>
                 <w:rFonts w:ascii="Times New Roman" w:eastAsia="Times New Roman" w:hAnsi="Times New Roman" w:cs="Times New Roman"/>
-                <w:color w:val="000000"/>
+                <w:color w:val="FF0000"/>
                 <w:sz w:val="24"/>
                 <w:szCs w:val="24"/>
                 <w:lang w:eastAsia="en-GB"/>
@@ -4108,7 +4756,6 @@
             <w:r>
               <w:rPr>
                 <w:rFonts w:ascii="Times New Roman" w:eastAsia="Times New Roman" w:hAnsi="Times New Roman" w:cs="Times New Roman"/>
-                <w:color w:val="FF0000"/>
                 <w:sz w:val="24"/>
                 <w:szCs w:val="24"/>
                 <w:lang w:eastAsia="en-GB"/>
@@ -4121,8 +4768,7 @@
     </w:tbl>
     <w:p>
       <w:pPr>
-        <w:spacing w:after="0" w:line="240" w:lineRule="auto"/>
-        <w:ind w:left="360"/>
+        <w:spacing w:after="0" w:line="360" w:lineRule="auto"/>
         <w:rPr>
           <w:rFonts w:ascii="Times New Roman" w:eastAsia="Times New Roman" w:hAnsi="Times New Roman" w:cs="Times New Roman"/>
           <w:sz w:val="24"/>
@@ -4133,18 +4779,7 @@
     </w:p>
     <w:p>
       <w:pPr>
-        <w:spacing w:after="0" w:line="240" w:lineRule="auto"/>
-        <w:rPr>
-          <w:rFonts w:ascii="Times New Roman" w:eastAsia="Times New Roman" w:hAnsi="Times New Roman" w:cs="Times New Roman"/>
-          <w:sz w:val="24"/>
-          <w:szCs w:val="24"/>
-          <w:lang w:eastAsia="en-GB"/>
-        </w:rPr>
-      </w:pPr>
-    </w:p>
-    <w:p>
-      <w:pPr>
-        <w:spacing w:after="0" w:line="240" w:lineRule="auto"/>
+        <w:spacing w:after="0" w:line="360" w:lineRule="auto"/>
         <w:rPr>
           <w:rFonts w:ascii="Times New Roman" w:eastAsia="Times New Roman" w:hAnsi="Times New Roman" w:cs="Times New Roman"/>
           <w:sz w:val="24"/>
@@ -4160,7 +4795,7 @@
           <w:ilvl w:val="0"/>
           <w:numId w:val="7"/>
         </w:numPr>
-        <w:spacing w:after="0" w:line="240" w:lineRule="auto"/>
+        <w:spacing w:after="0" w:line="360" w:lineRule="auto"/>
         <w:textAlignment w:val="baseline"/>
         <w:rPr>
           <w:rFonts w:ascii="Arial" w:eastAsia="Times New Roman" w:hAnsi="Arial" w:cs="Arial"/>
@@ -4181,7 +4816,7 @@
     </w:p>
     <w:p>
       <w:pPr>
-        <w:spacing w:after="0" w:line="240" w:lineRule="auto"/>
+        <w:spacing w:after="0" w:line="360" w:lineRule="auto"/>
         <w:rPr>
           <w:rFonts w:ascii="Times New Roman" w:eastAsia="Times New Roman" w:hAnsi="Times New Roman" w:cs="Times New Roman"/>
           <w:sz w:val="24"/>
@@ -4192,7 +4827,7 @@
     </w:p>
     <w:p>
       <w:pPr>
-        <w:spacing w:after="0" w:line="240" w:lineRule="auto"/>
+        <w:spacing w:after="0" w:line="360" w:lineRule="auto"/>
         <w:ind w:firstLine="360"/>
         <w:rPr>
           <w:rFonts w:ascii="Times New Roman" w:eastAsia="Times New Roman" w:hAnsi="Times New Roman" w:cs="Times New Roman"/>
@@ -4282,12 +4917,14 @@
           <w:szCs w:val="24"/>
           <w:lang w:eastAsia="en-GB"/>
         </w:rPr>
-        <w:t>The particular method was a modification of the “</w:t>
+        <w:t xml:space="preserve">The particular method was a modification of the </w:t>
       </w:r>
       <w:proofErr w:type="spellStart"/>
       <w:r>
         <w:rPr>
           <w:rFonts w:ascii="Times New Roman" w:eastAsia="Times New Roman" w:hAnsi="Times New Roman" w:cs="Times New Roman"/>
+          <w:b/>
+          <w:i/>
           <w:sz w:val="24"/>
           <w:szCs w:val="24"/>
           <w:lang w:eastAsia="en-GB"/>
@@ -4302,52 +4939,38 @@
           <w:szCs w:val="24"/>
           <w:lang w:eastAsia="en-GB"/>
         </w:rPr>
-        <w:t xml:space="preserve">” function in “tester.py” which uses a </w:t>
-      </w:r>
-      <w:r>
-        <w:rPr>
-          <w:rFonts w:ascii="Times New Roman" w:eastAsia="Times New Roman" w:hAnsi="Times New Roman" w:cs="Times New Roman"/>
-          <w:sz w:val="24"/>
-          <w:szCs w:val="24"/>
-          <w:lang w:eastAsia="en-GB"/>
-        </w:rPr>
-        <w:t>Stratified</w:t>
-      </w:r>
-      <w:r>
-        <w:rPr>
-          <w:rFonts w:ascii="Times New Roman" w:eastAsia="Times New Roman" w:hAnsi="Times New Roman" w:cs="Times New Roman"/>
-          <w:sz w:val="24"/>
-          <w:szCs w:val="24"/>
-          <w:lang w:eastAsia="en-GB"/>
-        </w:rPr>
-        <w:t xml:space="preserve"> </w:t>
-      </w:r>
-      <w:r>
-        <w:rPr>
-          <w:rFonts w:ascii="Times New Roman" w:eastAsia="Times New Roman" w:hAnsi="Times New Roman" w:cs="Times New Roman"/>
-          <w:sz w:val="24"/>
-          <w:szCs w:val="24"/>
-          <w:lang w:eastAsia="en-GB"/>
-        </w:rPr>
-        <w:t>Shuffle</w:t>
-      </w:r>
-      <w:r>
-        <w:rPr>
-          <w:rFonts w:ascii="Times New Roman" w:eastAsia="Times New Roman" w:hAnsi="Times New Roman" w:cs="Times New Roman"/>
-          <w:sz w:val="24"/>
-          <w:szCs w:val="24"/>
-          <w:lang w:eastAsia="en-GB"/>
-        </w:rPr>
-        <w:t xml:space="preserve"> </w:t>
-      </w:r>
-      <w:r>
-        <w:rPr>
-          <w:rFonts w:ascii="Times New Roman" w:eastAsia="Times New Roman" w:hAnsi="Times New Roman" w:cs="Times New Roman"/>
-          <w:sz w:val="24"/>
-          <w:szCs w:val="24"/>
-          <w:lang w:eastAsia="en-GB"/>
-        </w:rPr>
-        <w:t>Split</w:t>
+        <w:t xml:space="preserve"> function in </w:t>
+      </w:r>
+      <w:r>
+        <w:rPr>
+          <w:rFonts w:ascii="Times New Roman" w:eastAsia="Times New Roman" w:hAnsi="Times New Roman" w:cs="Times New Roman"/>
+          <w:b/>
+          <w:i/>
+          <w:sz w:val="24"/>
+          <w:szCs w:val="24"/>
+          <w:lang w:eastAsia="en-GB"/>
+        </w:rPr>
+        <w:t>tester.py</w:t>
+      </w:r>
+      <w:r>
+        <w:rPr>
+          <w:rFonts w:ascii="Times New Roman" w:eastAsia="Times New Roman" w:hAnsi="Times New Roman" w:cs="Times New Roman"/>
+          <w:sz w:val="24"/>
+          <w:szCs w:val="24"/>
+          <w:lang w:eastAsia="en-GB"/>
+        </w:rPr>
+        <w:t xml:space="preserve"> which uses a </w:t>
+      </w:r>
+      <w:r>
+        <w:rPr>
+          <w:rFonts w:ascii="Times New Roman" w:eastAsia="Times New Roman" w:hAnsi="Times New Roman" w:cs="Times New Roman"/>
+          <w:b/>
+          <w:i/>
+          <w:sz w:val="24"/>
+          <w:szCs w:val="24"/>
+          <w:lang w:eastAsia="en-GB"/>
+        </w:rPr>
+        <w:t>Stratified Shuffle Split</w:t>
       </w:r>
       <w:r>
         <w:rPr>
@@ -4389,6 +5012,8 @@
       <w:r>
         <w:rPr>
           <w:rFonts w:ascii="Times New Roman" w:eastAsia="Times New Roman" w:hAnsi="Times New Roman" w:cs="Times New Roman"/>
+          <w:b/>
+          <w:i/>
           <w:sz w:val="24"/>
           <w:szCs w:val="24"/>
           <w:lang w:eastAsia="en-GB"/>
@@ -4408,7 +5033,7 @@
     </w:p>
     <w:p>
       <w:pPr>
-        <w:spacing w:after="0" w:line="240" w:lineRule="auto"/>
+        <w:spacing w:after="0" w:line="360" w:lineRule="auto"/>
         <w:rPr>
           <w:rFonts w:ascii="Times New Roman" w:eastAsia="Times New Roman" w:hAnsi="Times New Roman" w:cs="Times New Roman"/>
           <w:sz w:val="24"/>
@@ -4419,7 +5044,7 @@
     </w:p>
     <w:p>
       <w:pPr>
-        <w:spacing w:after="0" w:line="240" w:lineRule="auto"/>
+        <w:spacing w:after="0" w:line="360" w:lineRule="auto"/>
         <w:rPr>
           <w:rFonts w:ascii="Times New Roman" w:eastAsia="Times New Roman" w:hAnsi="Times New Roman" w:cs="Times New Roman"/>
           <w:sz w:val="24"/>
@@ -4435,7 +5060,7 @@
           <w:ilvl w:val="0"/>
           <w:numId w:val="7"/>
         </w:numPr>
-        <w:spacing w:after="0" w:line="240" w:lineRule="auto"/>
+        <w:spacing w:after="0" w:line="360" w:lineRule="auto"/>
         <w:textAlignment w:val="baseline"/>
         <w:rPr>
           <w:rFonts w:ascii="Arial" w:eastAsia="Times New Roman" w:hAnsi="Arial" w:cs="Arial"/>
@@ -4456,7 +5081,7 @@
     </w:p>
     <w:p>
       <w:pPr>
-        <w:spacing w:after="0" w:line="240" w:lineRule="auto"/>
+        <w:spacing w:after="0" w:line="360" w:lineRule="auto"/>
         <w:rPr>
           <w:rFonts w:ascii="Times New Roman" w:eastAsia="Times New Roman" w:hAnsi="Times New Roman" w:cs="Times New Roman"/>
           <w:sz w:val="24"/>
@@ -4467,7 +5092,7 @@
     </w:p>
     <w:p>
       <w:pPr>
-        <w:spacing w:after="0" w:line="240" w:lineRule="auto"/>
+        <w:spacing w:after="0" w:line="360" w:lineRule="auto"/>
         <w:ind w:firstLine="360"/>
         <w:rPr>
           <w:rFonts w:ascii="Times New Roman" w:eastAsia="Times New Roman" w:hAnsi="Times New Roman" w:cs="Times New Roman"/>
@@ -4483,12 +5108,43 @@
           <w:szCs w:val="24"/>
           <w:lang w:eastAsia="en-GB"/>
         </w:rPr>
-        <w:t xml:space="preserve">As shown above the selected </w:t>
+        <w:t xml:space="preserve">When evaluated using </w:t>
+      </w:r>
+      <w:r>
+        <w:rPr>
+          <w:rFonts w:ascii="Times New Roman" w:eastAsia="Times New Roman" w:hAnsi="Times New Roman" w:cs="Times New Roman"/>
+          <w:b/>
+          <w:i/>
+          <w:sz w:val="24"/>
+          <w:szCs w:val="24"/>
+          <w:lang w:eastAsia="en-GB"/>
+        </w:rPr>
+        <w:t>tester.py</w:t>
+      </w:r>
+      <w:r>
+        <w:rPr>
+          <w:rFonts w:ascii="Times New Roman" w:eastAsia="Times New Roman" w:hAnsi="Times New Roman" w:cs="Times New Roman"/>
+          <w:sz w:val="24"/>
+          <w:szCs w:val="24"/>
+          <w:lang w:eastAsia="en-GB"/>
+        </w:rPr>
+        <w:t xml:space="preserve"> the selected</w:t>
+      </w:r>
+      <w:r>
+        <w:rPr>
+          <w:rFonts w:ascii="Times New Roman" w:eastAsia="Times New Roman" w:hAnsi="Times New Roman" w:cs="Times New Roman"/>
+          <w:sz w:val="24"/>
+          <w:szCs w:val="24"/>
+          <w:lang w:eastAsia="en-GB"/>
+        </w:rPr>
+        <w:t xml:space="preserve"> </w:t>
       </w:r>
       <w:proofErr w:type="spellStart"/>
       <w:r>
         <w:rPr>
           <w:rFonts w:ascii="Times New Roman" w:eastAsia="Times New Roman" w:hAnsi="Times New Roman" w:cs="Times New Roman"/>
+          <w:b/>
+          <w:i/>
           <w:color w:val="000000"/>
           <w:sz w:val="24"/>
           <w:szCs w:val="24"/>
@@ -4500,12 +5156,14 @@
       <w:r>
         <w:rPr>
           <w:rFonts w:ascii="Times New Roman" w:eastAsia="Times New Roman" w:hAnsi="Times New Roman" w:cs="Times New Roman"/>
+          <w:b/>
+          <w:i/>
           <w:color w:val="000000"/>
           <w:sz w:val="24"/>
           <w:szCs w:val="24"/>
           <w:lang w:eastAsia="en-GB"/>
         </w:rPr>
-        <w:t xml:space="preserve"> ensemble method produced average precision and recall scores of 0.546 and 0.445 respectively.</w:t>
+        <w:t xml:space="preserve"> ensemble</w:t>
       </w:r>
       <w:r>
         <w:rPr>
@@ -4515,6 +5173,56 @@
           <w:szCs w:val="24"/>
           <w:lang w:eastAsia="en-GB"/>
         </w:rPr>
+        <w:t xml:space="preserve"> method produced average precision and recall scores of 0.</w:t>
+      </w:r>
+      <w:r>
+        <w:rPr>
+          <w:rFonts w:ascii="Times New Roman" w:eastAsia="Times New Roman" w:hAnsi="Times New Roman" w:cs="Times New Roman"/>
+          <w:color w:val="000000"/>
+          <w:sz w:val="24"/>
+          <w:szCs w:val="24"/>
+          <w:lang w:eastAsia="en-GB"/>
+        </w:rPr>
+        <w:t>622</w:t>
+      </w:r>
+      <w:r>
+        <w:rPr>
+          <w:rFonts w:ascii="Times New Roman" w:eastAsia="Times New Roman" w:hAnsi="Times New Roman" w:cs="Times New Roman"/>
+          <w:color w:val="000000"/>
+          <w:sz w:val="24"/>
+          <w:szCs w:val="24"/>
+          <w:lang w:eastAsia="en-GB"/>
+        </w:rPr>
+        <w:t xml:space="preserve"> and 0.</w:t>
+      </w:r>
+      <w:r>
+        <w:rPr>
+          <w:rFonts w:ascii="Times New Roman" w:eastAsia="Times New Roman" w:hAnsi="Times New Roman" w:cs="Times New Roman"/>
+          <w:color w:val="000000"/>
+          <w:sz w:val="24"/>
+          <w:szCs w:val="24"/>
+          <w:lang w:eastAsia="en-GB"/>
+        </w:rPr>
+        <w:t>425</w:t>
+      </w:r>
+      <w:r>
+        <w:rPr>
+          <w:rFonts w:ascii="Times New Roman" w:eastAsia="Times New Roman" w:hAnsi="Times New Roman" w:cs="Times New Roman"/>
+          <w:color w:val="000000"/>
+          <w:sz w:val="24"/>
+          <w:szCs w:val="24"/>
+          <w:lang w:eastAsia="en-GB"/>
+        </w:rPr>
+        <w:t xml:space="preserve"> respectively.</w:t>
+      </w:r>
+      <w:r>
+        <w:rPr>
+          <w:rFonts w:ascii="Times New Roman" w:eastAsia="Times New Roman" w:hAnsi="Times New Roman" w:cs="Times New Roman"/>
+          <w:color w:val="000000"/>
+          <w:sz w:val="24"/>
+          <w:szCs w:val="24"/>
+          <w:lang w:eastAsia="en-GB"/>
+        </w:rPr>
         <w:t xml:space="preserve"> Both are well above the thresholds of 0.3 set for this project.</w:t>
       </w:r>
       <w:r>
@@ -4525,12 +5233,144 @@
           <w:szCs w:val="24"/>
           <w:lang w:eastAsia="en-GB"/>
         </w:rPr>
-        <w:t xml:space="preserve"> In practical terms this means that about 55% of the time when it identifies a POI it does so correctly (true positives vs false positives), and about 45% of the time, any actual POIs will be correctly identified as such (true positives vs false negatives).</w:t>
+        <w:t xml:space="preserve"> In practica</w:t>
+      </w:r>
+      <w:r>
+        <w:rPr>
+          <w:rFonts w:ascii="Times New Roman" w:eastAsia="Times New Roman" w:hAnsi="Times New Roman" w:cs="Times New Roman"/>
+          <w:color w:val="000000"/>
+          <w:sz w:val="24"/>
+          <w:szCs w:val="24"/>
+          <w:lang w:eastAsia="en-GB"/>
+        </w:rPr>
+        <w:t>l terms this means that about 62</w:t>
+      </w:r>
+      <w:r>
+        <w:rPr>
+          <w:rFonts w:ascii="Times New Roman" w:eastAsia="Times New Roman" w:hAnsi="Times New Roman" w:cs="Times New Roman"/>
+          <w:color w:val="000000"/>
+          <w:sz w:val="24"/>
+          <w:szCs w:val="24"/>
+          <w:lang w:eastAsia="en-GB"/>
+        </w:rPr>
+        <w:t>% of the time when it identifies a POI it does so correctly (</w:t>
+      </w:r>
+      <w:r>
+        <w:rPr>
+          <w:rFonts w:ascii="Times New Roman" w:eastAsia="Times New Roman" w:hAnsi="Times New Roman" w:cs="Times New Roman"/>
+          <w:color w:val="000000"/>
+          <w:sz w:val="24"/>
+          <w:szCs w:val="24"/>
+          <w:lang w:eastAsia="en-GB"/>
+        </w:rPr>
+        <w:t xml:space="preserve">849 </w:t>
+      </w:r>
+      <w:r>
+        <w:rPr>
+          <w:rFonts w:ascii="Times New Roman" w:eastAsia="Times New Roman" w:hAnsi="Times New Roman" w:cs="Times New Roman"/>
+          <w:color w:val="000000"/>
+          <w:sz w:val="24"/>
+          <w:szCs w:val="24"/>
+          <w:lang w:eastAsia="en-GB"/>
+        </w:rPr>
+        <w:t xml:space="preserve">true positives vs </w:t>
+      </w:r>
+      <w:r>
+        <w:rPr>
+          <w:rFonts w:ascii="Times New Roman" w:eastAsia="Times New Roman" w:hAnsi="Times New Roman" w:cs="Times New Roman"/>
+          <w:color w:val="000000"/>
+          <w:sz w:val="24"/>
+          <w:szCs w:val="24"/>
+          <w:lang w:eastAsia="en-GB"/>
+        </w:rPr>
+        <w:t xml:space="preserve">517 </w:t>
+      </w:r>
+      <w:r>
+        <w:rPr>
+          <w:rFonts w:ascii="Times New Roman" w:eastAsia="Times New Roman" w:hAnsi="Times New Roman" w:cs="Times New Roman"/>
+          <w:color w:val="000000"/>
+          <w:sz w:val="24"/>
+          <w:szCs w:val="24"/>
+          <w:lang w:eastAsia="en-GB"/>
+        </w:rPr>
+        <w:t>false positives), and about 4</w:t>
+      </w:r>
+      <w:r>
+        <w:rPr>
+          <w:rFonts w:ascii="Times New Roman" w:eastAsia="Times New Roman" w:hAnsi="Times New Roman" w:cs="Times New Roman"/>
+          <w:color w:val="000000"/>
+          <w:sz w:val="24"/>
+          <w:szCs w:val="24"/>
+          <w:lang w:eastAsia="en-GB"/>
+        </w:rPr>
+        <w:t>2</w:t>
+      </w:r>
+      <w:r>
+        <w:rPr>
+          <w:rFonts w:ascii="Times New Roman" w:eastAsia="Times New Roman" w:hAnsi="Times New Roman" w:cs="Times New Roman"/>
+          <w:color w:val="000000"/>
+          <w:sz w:val="24"/>
+          <w:szCs w:val="24"/>
+          <w:lang w:eastAsia="en-GB"/>
+        </w:rPr>
+        <w:t>% of the time, any actual POIs will be correctly identified as such (</w:t>
+      </w:r>
+      <w:r>
+        <w:rPr>
+          <w:rFonts w:ascii="Times New Roman" w:eastAsia="Times New Roman" w:hAnsi="Times New Roman" w:cs="Times New Roman"/>
+          <w:color w:val="000000"/>
+          <w:sz w:val="24"/>
+          <w:szCs w:val="24"/>
+          <w:lang w:eastAsia="en-GB"/>
+        </w:rPr>
+        <w:t xml:space="preserve">849 </w:t>
+      </w:r>
+      <w:r>
+        <w:rPr>
+          <w:rFonts w:ascii="Times New Roman" w:eastAsia="Times New Roman" w:hAnsi="Times New Roman" w:cs="Times New Roman"/>
+          <w:color w:val="000000"/>
+          <w:sz w:val="24"/>
+          <w:szCs w:val="24"/>
+          <w:lang w:eastAsia="en-GB"/>
+        </w:rPr>
+        <w:t xml:space="preserve">true positives vs </w:t>
+      </w:r>
+      <w:r>
+        <w:rPr>
+          <w:rFonts w:ascii="Times New Roman" w:eastAsia="Times New Roman" w:hAnsi="Times New Roman" w:cs="Times New Roman"/>
+          <w:color w:val="000000"/>
+          <w:sz w:val="24"/>
+          <w:szCs w:val="24"/>
+          <w:lang w:eastAsia="en-GB"/>
+        </w:rPr>
+        <w:t>1,</w:t>
+      </w:r>
+      <w:bookmarkStart w:id="0" w:name="_GoBack"/>
+      <w:bookmarkEnd w:id="0"/>
+      <w:r>
+        <w:rPr>
+          <w:rFonts w:ascii="Times New Roman" w:eastAsia="Times New Roman" w:hAnsi="Times New Roman" w:cs="Times New Roman"/>
+          <w:color w:val="000000"/>
+          <w:sz w:val="24"/>
+          <w:szCs w:val="24"/>
+          <w:lang w:eastAsia="en-GB"/>
+        </w:rPr>
+        <w:t xml:space="preserve">151 </w:t>
+      </w:r>
+      <w:r>
+        <w:rPr>
+          <w:rFonts w:ascii="Times New Roman" w:eastAsia="Times New Roman" w:hAnsi="Times New Roman" w:cs="Times New Roman"/>
+          <w:color w:val="000000"/>
+          <w:sz w:val="24"/>
+          <w:szCs w:val="24"/>
+          <w:lang w:eastAsia="en-GB"/>
+        </w:rPr>
+        <w:t>false negatives).</w:t>
       </w:r>
     </w:p>
     <w:p>
       <w:pPr>
-        <w:spacing w:after="0" w:line="240" w:lineRule="auto"/>
+        <w:spacing w:after="0" w:line="360" w:lineRule="auto"/>
         <w:rPr>
           <w:rFonts w:ascii="Times New Roman" w:eastAsia="Times New Roman" w:hAnsi="Times New Roman" w:cs="Times New Roman"/>
           <w:sz w:val="24"/>
@@ -4541,6 +5381,7 @@
     </w:p>
     <w:p>
       <w:pPr>
+        <w:spacing w:line="360" w:lineRule="auto"/>
         <w:rPr>
           <w:b/>
         </w:rPr>
@@ -4696,7 +5537,7 @@
         <w:sz w:val="24"/>
         <w:szCs w:val="24"/>
       </w:rPr>
-      <w:t>3</w:t>
+      <w:t>5</w:t>
     </w:r>
     <w:r>
       <w:rPr>
@@ -4778,43 +5619,7 @@
             <w:sz w:val="24"/>
             <w:szCs w:val="24"/>
           </w:rPr>
-          <w:fldChar w:fldCharType="begin"/>
-        </w:r>
-        <w:r>
-          <w:rPr>
-            <w:noProof/>
-            <w:color w:val="5B9BD5" w:themeColor="accent1"/>
-            <w:sz w:val="24"/>
-            <w:szCs w:val="24"/>
-          </w:rPr>
-          <w:instrText xml:space="preserve"> FILENAME \* MERGEFORMAT </w:instrText>
-        </w:r>
-        <w:r>
-          <w:rPr>
-            <w:noProof/>
-            <w:color w:val="5B9BD5" w:themeColor="accent1"/>
-            <w:sz w:val="24"/>
-            <w:szCs w:val="24"/>
-          </w:rPr>
-          <w:fldChar w:fldCharType="separate"/>
-        </w:r>
-        <w:r>
-          <w:rPr>
-            <w:noProof/>
-            <w:color w:val="5B9BD5" w:themeColor="accent1"/>
-            <w:sz w:val="24"/>
-            <w:szCs w:val="24"/>
-          </w:rPr>
-          <w:t>Final project documentation.docx</w:t>
-        </w:r>
-        <w:r>
-          <w:rPr>
-            <w:noProof/>
-            <w:color w:val="5B9BD5" w:themeColor="accent1"/>
-            <w:sz w:val="24"/>
-            <w:szCs w:val="24"/>
-          </w:rPr>
-          <w:fldChar w:fldCharType="end"/>
+          <w:t>January 2019</w:t>
         </w:r>
       </w:sdtContent>
     </w:sdt>
@@ -5704,15 +6509,15 @@
   <w:docDefaults>
     <w:rPrDefault>
       <w:rPr>
-        <w:rFonts w:asciiTheme="minorHAnsi" w:eastAsiaTheme="minorHAnsi" w:hAnsiTheme="minorHAnsi" w:cstheme="minorBidi"/>
-        <w:sz w:val="22"/>
-        <w:szCs w:val="22"/>
+        <w:rFonts w:asciiTheme="minorHAnsi" w:eastAsiaTheme="minorEastAsia" w:hAnsiTheme="minorHAnsi" w:cstheme="minorBidi"/>
+        <w:sz w:val="21"/>
+        <w:szCs w:val="21"/>
         <w:lang w:val="en-GB" w:eastAsia="en-US" w:bidi="ar-SA"/>
       </w:rPr>
     </w:rPrDefault>
     <w:pPrDefault>
       <w:pPr>
-        <w:spacing w:after="160" w:line="259" w:lineRule="auto"/>
+        <w:spacing w:after="160" w:line="276" w:lineRule="auto"/>
       </w:pPr>
     </w:pPrDefault>
   </w:docDefaults>
@@ -6092,6 +6897,7 @@
   <w:style w:type="paragraph" w:default="1" w:styleId="Normal">
     <w:name w:val="Normal"/>
     <w:qFormat/>
+    <w:rsid w:val="00523282"/>
   </w:style>
   <w:style w:type="paragraph" w:styleId="Heading1">
     <w:name w:val="heading 1"/>
@@ -6100,18 +6906,213 @@
     <w:link w:val="Heading1Char"/>
     <w:uiPriority w:val="9"/>
     <w:qFormat/>
-    <w:rsid w:val="000D1837"/>
+    <w:rsid w:val="00523282"/>
     <w:pPr>
       <w:keepNext/>
       <w:keepLines/>
-      <w:spacing w:before="240" w:after="0"/>
+      <w:pBdr>
+        <w:bottom w:val="single" w:sz="4" w:space="2" w:color="ED7D31" w:themeColor="accent2"/>
+      </w:pBdr>
+      <w:spacing w:before="360" w:after="120" w:line="240" w:lineRule="auto"/>
       <w:outlineLvl w:val="0"/>
     </w:pPr>
     <w:rPr>
       <w:rFonts w:asciiTheme="majorHAnsi" w:eastAsiaTheme="majorEastAsia" w:hAnsiTheme="majorHAnsi" w:cstheme="majorBidi"/>
-      <w:color w:val="2E74B5" w:themeColor="accent1" w:themeShade="BF"/>
+      <w:color w:val="262626" w:themeColor="text1" w:themeTint="D9"/>
+      <w:sz w:val="40"/>
+      <w:szCs w:val="40"/>
+    </w:rPr>
+  </w:style>
+  <w:style w:type="paragraph" w:styleId="Heading2">
+    <w:name w:val="heading 2"/>
+    <w:basedOn w:val="Normal"/>
+    <w:next w:val="Normal"/>
+    <w:link w:val="Heading2Char"/>
+    <w:uiPriority w:val="9"/>
+    <w:semiHidden/>
+    <w:unhideWhenUsed/>
+    <w:qFormat/>
+    <w:rsid w:val="00523282"/>
+    <w:pPr>
+      <w:keepNext/>
+      <w:keepLines/>
+      <w:spacing w:before="120" w:after="0" w:line="240" w:lineRule="auto"/>
+      <w:outlineLvl w:val="1"/>
+    </w:pPr>
+    <w:rPr>
+      <w:rFonts w:asciiTheme="majorHAnsi" w:eastAsiaTheme="majorEastAsia" w:hAnsiTheme="majorHAnsi" w:cstheme="majorBidi"/>
+      <w:color w:val="ED7D31" w:themeColor="accent2"/>
+      <w:sz w:val="36"/>
+      <w:szCs w:val="36"/>
+    </w:rPr>
+  </w:style>
+  <w:style w:type="paragraph" w:styleId="Heading3">
+    <w:name w:val="heading 3"/>
+    <w:basedOn w:val="Normal"/>
+    <w:next w:val="Normal"/>
+    <w:link w:val="Heading3Char"/>
+    <w:uiPriority w:val="9"/>
+    <w:semiHidden/>
+    <w:unhideWhenUsed/>
+    <w:qFormat/>
+    <w:rsid w:val="00523282"/>
+    <w:pPr>
+      <w:keepNext/>
+      <w:keepLines/>
+      <w:spacing w:before="80" w:after="0" w:line="240" w:lineRule="auto"/>
+      <w:outlineLvl w:val="2"/>
+    </w:pPr>
+    <w:rPr>
+      <w:rFonts w:asciiTheme="majorHAnsi" w:eastAsiaTheme="majorEastAsia" w:hAnsiTheme="majorHAnsi" w:cstheme="majorBidi"/>
+      <w:color w:val="C45911" w:themeColor="accent2" w:themeShade="BF"/>
       <w:sz w:val="32"/>
       <w:szCs w:val="32"/>
+    </w:rPr>
+  </w:style>
+  <w:style w:type="paragraph" w:styleId="Heading4">
+    <w:name w:val="heading 4"/>
+    <w:basedOn w:val="Normal"/>
+    <w:next w:val="Normal"/>
+    <w:link w:val="Heading4Char"/>
+    <w:uiPriority w:val="9"/>
+    <w:semiHidden/>
+    <w:unhideWhenUsed/>
+    <w:qFormat/>
+    <w:rsid w:val="00523282"/>
+    <w:pPr>
+      <w:keepNext/>
+      <w:keepLines/>
+      <w:spacing w:before="80" w:after="0" w:line="240" w:lineRule="auto"/>
+      <w:outlineLvl w:val="3"/>
+    </w:pPr>
+    <w:rPr>
+      <w:rFonts w:asciiTheme="majorHAnsi" w:eastAsiaTheme="majorEastAsia" w:hAnsiTheme="majorHAnsi" w:cstheme="majorBidi"/>
+      <w:i/>
+      <w:iCs/>
+      <w:color w:val="833C0B" w:themeColor="accent2" w:themeShade="80"/>
+      <w:sz w:val="28"/>
+      <w:szCs w:val="28"/>
+    </w:rPr>
+  </w:style>
+  <w:style w:type="paragraph" w:styleId="Heading5">
+    <w:name w:val="heading 5"/>
+    <w:basedOn w:val="Normal"/>
+    <w:next w:val="Normal"/>
+    <w:link w:val="Heading5Char"/>
+    <w:uiPriority w:val="9"/>
+    <w:semiHidden/>
+    <w:unhideWhenUsed/>
+    <w:qFormat/>
+    <w:rsid w:val="00523282"/>
+    <w:pPr>
+      <w:keepNext/>
+      <w:keepLines/>
+      <w:spacing w:before="80" w:after="0" w:line="240" w:lineRule="auto"/>
+      <w:outlineLvl w:val="4"/>
+    </w:pPr>
+    <w:rPr>
+      <w:rFonts w:asciiTheme="majorHAnsi" w:eastAsiaTheme="majorEastAsia" w:hAnsiTheme="majorHAnsi" w:cstheme="majorBidi"/>
+      <w:color w:val="C45911" w:themeColor="accent2" w:themeShade="BF"/>
+      <w:sz w:val="24"/>
+      <w:szCs w:val="24"/>
+    </w:rPr>
+  </w:style>
+  <w:style w:type="paragraph" w:styleId="Heading6">
+    <w:name w:val="heading 6"/>
+    <w:basedOn w:val="Normal"/>
+    <w:next w:val="Normal"/>
+    <w:link w:val="Heading6Char"/>
+    <w:uiPriority w:val="9"/>
+    <w:semiHidden/>
+    <w:unhideWhenUsed/>
+    <w:qFormat/>
+    <w:rsid w:val="00523282"/>
+    <w:pPr>
+      <w:keepNext/>
+      <w:keepLines/>
+      <w:spacing w:before="80" w:after="0" w:line="240" w:lineRule="auto"/>
+      <w:outlineLvl w:val="5"/>
+    </w:pPr>
+    <w:rPr>
+      <w:rFonts w:asciiTheme="majorHAnsi" w:eastAsiaTheme="majorEastAsia" w:hAnsiTheme="majorHAnsi" w:cstheme="majorBidi"/>
+      <w:i/>
+      <w:iCs/>
+      <w:color w:val="833C0B" w:themeColor="accent2" w:themeShade="80"/>
+      <w:sz w:val="24"/>
+      <w:szCs w:val="24"/>
+    </w:rPr>
+  </w:style>
+  <w:style w:type="paragraph" w:styleId="Heading7">
+    <w:name w:val="heading 7"/>
+    <w:basedOn w:val="Normal"/>
+    <w:next w:val="Normal"/>
+    <w:link w:val="Heading7Char"/>
+    <w:uiPriority w:val="9"/>
+    <w:semiHidden/>
+    <w:unhideWhenUsed/>
+    <w:qFormat/>
+    <w:rsid w:val="00523282"/>
+    <w:pPr>
+      <w:keepNext/>
+      <w:keepLines/>
+      <w:spacing w:before="80" w:after="0" w:line="240" w:lineRule="auto"/>
+      <w:outlineLvl w:val="6"/>
+    </w:pPr>
+    <w:rPr>
+      <w:rFonts w:asciiTheme="majorHAnsi" w:eastAsiaTheme="majorEastAsia" w:hAnsiTheme="majorHAnsi" w:cstheme="majorBidi"/>
+      <w:b/>
+      <w:bCs/>
+      <w:color w:val="833C0B" w:themeColor="accent2" w:themeShade="80"/>
+      <w:sz w:val="22"/>
+      <w:szCs w:val="22"/>
+    </w:rPr>
+  </w:style>
+  <w:style w:type="paragraph" w:styleId="Heading8">
+    <w:name w:val="heading 8"/>
+    <w:basedOn w:val="Normal"/>
+    <w:next w:val="Normal"/>
+    <w:link w:val="Heading8Char"/>
+    <w:uiPriority w:val="9"/>
+    <w:semiHidden/>
+    <w:unhideWhenUsed/>
+    <w:qFormat/>
+    <w:rsid w:val="00523282"/>
+    <w:pPr>
+      <w:keepNext/>
+      <w:keepLines/>
+      <w:spacing w:before="80" w:after="0" w:line="240" w:lineRule="auto"/>
+      <w:outlineLvl w:val="7"/>
+    </w:pPr>
+    <w:rPr>
+      <w:rFonts w:asciiTheme="majorHAnsi" w:eastAsiaTheme="majorEastAsia" w:hAnsiTheme="majorHAnsi" w:cstheme="majorBidi"/>
+      <w:color w:val="833C0B" w:themeColor="accent2" w:themeShade="80"/>
+      <w:sz w:val="22"/>
+      <w:szCs w:val="22"/>
+    </w:rPr>
+  </w:style>
+  <w:style w:type="paragraph" w:styleId="Heading9">
+    <w:name w:val="heading 9"/>
+    <w:basedOn w:val="Normal"/>
+    <w:next w:val="Normal"/>
+    <w:link w:val="Heading9Char"/>
+    <w:uiPriority w:val="9"/>
+    <w:semiHidden/>
+    <w:unhideWhenUsed/>
+    <w:qFormat/>
+    <w:rsid w:val="00523282"/>
+    <w:pPr>
+      <w:keepNext/>
+      <w:keepLines/>
+      <w:spacing w:before="80" w:after="0" w:line="240" w:lineRule="auto"/>
+      <w:outlineLvl w:val="8"/>
+    </w:pPr>
+    <w:rPr>
+      <w:rFonts w:asciiTheme="majorHAnsi" w:eastAsiaTheme="majorEastAsia" w:hAnsiTheme="majorHAnsi" w:cstheme="majorBidi"/>
+      <w:i/>
+      <w:iCs/>
+      <w:color w:val="833C0B" w:themeColor="accent2" w:themeShade="80"/>
+      <w:sz w:val="22"/>
+      <w:szCs w:val="22"/>
     </w:rPr>
   </w:style>
   <w:style w:type="character" w:default="1" w:styleId="DefaultParagraphFont">
@@ -6228,13 +7229,437 @@
     <w:basedOn w:val="DefaultParagraphFont"/>
     <w:link w:val="Heading1"/>
     <w:uiPriority w:val="9"/>
-    <w:rsid w:val="000D1837"/>
+    <w:rsid w:val="00523282"/>
     <w:rPr>
       <w:rFonts w:asciiTheme="majorHAnsi" w:eastAsiaTheme="majorEastAsia" w:hAnsiTheme="majorHAnsi" w:cstheme="majorBidi"/>
-      <w:color w:val="2E74B5" w:themeColor="accent1" w:themeShade="BF"/>
+      <w:color w:val="262626" w:themeColor="text1" w:themeTint="D9"/>
+      <w:sz w:val="40"/>
+      <w:szCs w:val="40"/>
+    </w:rPr>
+  </w:style>
+  <w:style w:type="paragraph" w:styleId="BalloonText">
+    <w:name w:val="Balloon Text"/>
+    <w:basedOn w:val="Normal"/>
+    <w:link w:val="BalloonTextChar"/>
+    <w:uiPriority w:val="99"/>
+    <w:semiHidden/>
+    <w:unhideWhenUsed/>
+    <w:rsid w:val="005A0D0B"/>
+    <w:pPr>
+      <w:spacing w:after="0" w:line="240" w:lineRule="auto"/>
+    </w:pPr>
+    <w:rPr>
+      <w:rFonts w:ascii="Segoe UI" w:hAnsi="Segoe UI" w:cs="Segoe UI"/>
+      <w:sz w:val="18"/>
+      <w:szCs w:val="18"/>
+    </w:rPr>
+  </w:style>
+  <w:style w:type="character" w:customStyle="1" w:styleId="BalloonTextChar">
+    <w:name w:val="Balloon Text Char"/>
+    <w:basedOn w:val="DefaultParagraphFont"/>
+    <w:link w:val="BalloonText"/>
+    <w:uiPriority w:val="99"/>
+    <w:semiHidden/>
+    <w:rsid w:val="005A0D0B"/>
+    <w:rPr>
+      <w:rFonts w:ascii="Segoe UI" w:hAnsi="Segoe UI" w:cs="Segoe UI"/>
+      <w:sz w:val="18"/>
+      <w:szCs w:val="18"/>
+    </w:rPr>
+  </w:style>
+  <w:style w:type="character" w:customStyle="1" w:styleId="Heading2Char">
+    <w:name w:val="Heading 2 Char"/>
+    <w:basedOn w:val="DefaultParagraphFont"/>
+    <w:link w:val="Heading2"/>
+    <w:uiPriority w:val="9"/>
+    <w:semiHidden/>
+    <w:rsid w:val="00523282"/>
+    <w:rPr>
+      <w:rFonts w:asciiTheme="majorHAnsi" w:eastAsiaTheme="majorEastAsia" w:hAnsiTheme="majorHAnsi" w:cstheme="majorBidi"/>
+      <w:color w:val="ED7D31" w:themeColor="accent2"/>
+      <w:sz w:val="36"/>
+      <w:szCs w:val="36"/>
+    </w:rPr>
+  </w:style>
+  <w:style w:type="character" w:customStyle="1" w:styleId="Heading3Char">
+    <w:name w:val="Heading 3 Char"/>
+    <w:basedOn w:val="DefaultParagraphFont"/>
+    <w:link w:val="Heading3"/>
+    <w:uiPriority w:val="9"/>
+    <w:semiHidden/>
+    <w:rsid w:val="00523282"/>
+    <w:rPr>
+      <w:rFonts w:asciiTheme="majorHAnsi" w:eastAsiaTheme="majorEastAsia" w:hAnsiTheme="majorHAnsi" w:cstheme="majorBidi"/>
+      <w:color w:val="C45911" w:themeColor="accent2" w:themeShade="BF"/>
       <w:sz w:val="32"/>
       <w:szCs w:val="32"/>
     </w:rPr>
+  </w:style>
+  <w:style w:type="character" w:customStyle="1" w:styleId="Heading4Char">
+    <w:name w:val="Heading 4 Char"/>
+    <w:basedOn w:val="DefaultParagraphFont"/>
+    <w:link w:val="Heading4"/>
+    <w:uiPriority w:val="9"/>
+    <w:semiHidden/>
+    <w:rsid w:val="00523282"/>
+    <w:rPr>
+      <w:rFonts w:asciiTheme="majorHAnsi" w:eastAsiaTheme="majorEastAsia" w:hAnsiTheme="majorHAnsi" w:cstheme="majorBidi"/>
+      <w:i/>
+      <w:iCs/>
+      <w:color w:val="833C0B" w:themeColor="accent2" w:themeShade="80"/>
+      <w:sz w:val="28"/>
+      <w:szCs w:val="28"/>
+    </w:rPr>
+  </w:style>
+  <w:style w:type="character" w:customStyle="1" w:styleId="Heading5Char">
+    <w:name w:val="Heading 5 Char"/>
+    <w:basedOn w:val="DefaultParagraphFont"/>
+    <w:link w:val="Heading5"/>
+    <w:uiPriority w:val="9"/>
+    <w:semiHidden/>
+    <w:rsid w:val="00523282"/>
+    <w:rPr>
+      <w:rFonts w:asciiTheme="majorHAnsi" w:eastAsiaTheme="majorEastAsia" w:hAnsiTheme="majorHAnsi" w:cstheme="majorBidi"/>
+      <w:color w:val="C45911" w:themeColor="accent2" w:themeShade="BF"/>
+      <w:sz w:val="24"/>
+      <w:szCs w:val="24"/>
+    </w:rPr>
+  </w:style>
+  <w:style w:type="character" w:customStyle="1" w:styleId="Heading6Char">
+    <w:name w:val="Heading 6 Char"/>
+    <w:basedOn w:val="DefaultParagraphFont"/>
+    <w:link w:val="Heading6"/>
+    <w:uiPriority w:val="9"/>
+    <w:semiHidden/>
+    <w:rsid w:val="00523282"/>
+    <w:rPr>
+      <w:rFonts w:asciiTheme="majorHAnsi" w:eastAsiaTheme="majorEastAsia" w:hAnsiTheme="majorHAnsi" w:cstheme="majorBidi"/>
+      <w:i/>
+      <w:iCs/>
+      <w:color w:val="833C0B" w:themeColor="accent2" w:themeShade="80"/>
+      <w:sz w:val="24"/>
+      <w:szCs w:val="24"/>
+    </w:rPr>
+  </w:style>
+  <w:style w:type="character" w:customStyle="1" w:styleId="Heading7Char">
+    <w:name w:val="Heading 7 Char"/>
+    <w:basedOn w:val="DefaultParagraphFont"/>
+    <w:link w:val="Heading7"/>
+    <w:uiPriority w:val="9"/>
+    <w:semiHidden/>
+    <w:rsid w:val="00523282"/>
+    <w:rPr>
+      <w:rFonts w:asciiTheme="majorHAnsi" w:eastAsiaTheme="majorEastAsia" w:hAnsiTheme="majorHAnsi" w:cstheme="majorBidi"/>
+      <w:b/>
+      <w:bCs/>
+      <w:color w:val="833C0B" w:themeColor="accent2" w:themeShade="80"/>
+      <w:sz w:val="22"/>
+      <w:szCs w:val="22"/>
+    </w:rPr>
+  </w:style>
+  <w:style w:type="character" w:customStyle="1" w:styleId="Heading8Char">
+    <w:name w:val="Heading 8 Char"/>
+    <w:basedOn w:val="DefaultParagraphFont"/>
+    <w:link w:val="Heading8"/>
+    <w:uiPriority w:val="9"/>
+    <w:semiHidden/>
+    <w:rsid w:val="00523282"/>
+    <w:rPr>
+      <w:rFonts w:asciiTheme="majorHAnsi" w:eastAsiaTheme="majorEastAsia" w:hAnsiTheme="majorHAnsi" w:cstheme="majorBidi"/>
+      <w:color w:val="833C0B" w:themeColor="accent2" w:themeShade="80"/>
+      <w:sz w:val="22"/>
+      <w:szCs w:val="22"/>
+    </w:rPr>
+  </w:style>
+  <w:style w:type="character" w:customStyle="1" w:styleId="Heading9Char">
+    <w:name w:val="Heading 9 Char"/>
+    <w:basedOn w:val="DefaultParagraphFont"/>
+    <w:link w:val="Heading9"/>
+    <w:uiPriority w:val="9"/>
+    <w:semiHidden/>
+    <w:rsid w:val="00523282"/>
+    <w:rPr>
+      <w:rFonts w:asciiTheme="majorHAnsi" w:eastAsiaTheme="majorEastAsia" w:hAnsiTheme="majorHAnsi" w:cstheme="majorBidi"/>
+      <w:i/>
+      <w:iCs/>
+      <w:color w:val="833C0B" w:themeColor="accent2" w:themeShade="80"/>
+      <w:sz w:val="22"/>
+      <w:szCs w:val="22"/>
+    </w:rPr>
+  </w:style>
+  <w:style w:type="paragraph" w:styleId="Caption">
+    <w:name w:val="caption"/>
+    <w:basedOn w:val="Normal"/>
+    <w:next w:val="Normal"/>
+    <w:uiPriority w:val="35"/>
+    <w:semiHidden/>
+    <w:unhideWhenUsed/>
+    <w:qFormat/>
+    <w:rsid w:val="00523282"/>
+    <w:pPr>
+      <w:spacing w:line="240" w:lineRule="auto"/>
+    </w:pPr>
+    <w:rPr>
+      <w:b/>
+      <w:bCs/>
+      <w:color w:val="404040" w:themeColor="text1" w:themeTint="BF"/>
+      <w:sz w:val="16"/>
+      <w:szCs w:val="16"/>
+    </w:rPr>
+  </w:style>
+  <w:style w:type="paragraph" w:styleId="Title">
+    <w:name w:val="Title"/>
+    <w:basedOn w:val="Normal"/>
+    <w:next w:val="Normal"/>
+    <w:link w:val="TitleChar"/>
+    <w:uiPriority w:val="10"/>
+    <w:qFormat/>
+    <w:rsid w:val="00523282"/>
+    <w:pPr>
+      <w:spacing w:after="0" w:line="240" w:lineRule="auto"/>
+      <w:contextualSpacing/>
+    </w:pPr>
+    <w:rPr>
+      <w:rFonts w:asciiTheme="majorHAnsi" w:eastAsiaTheme="majorEastAsia" w:hAnsiTheme="majorHAnsi" w:cstheme="majorBidi"/>
+      <w:color w:val="262626" w:themeColor="text1" w:themeTint="D9"/>
+      <w:sz w:val="96"/>
+      <w:szCs w:val="96"/>
+    </w:rPr>
+  </w:style>
+  <w:style w:type="character" w:customStyle="1" w:styleId="TitleChar">
+    <w:name w:val="Title Char"/>
+    <w:basedOn w:val="DefaultParagraphFont"/>
+    <w:link w:val="Title"/>
+    <w:uiPriority w:val="10"/>
+    <w:rsid w:val="00523282"/>
+    <w:rPr>
+      <w:rFonts w:asciiTheme="majorHAnsi" w:eastAsiaTheme="majorEastAsia" w:hAnsiTheme="majorHAnsi" w:cstheme="majorBidi"/>
+      <w:color w:val="262626" w:themeColor="text1" w:themeTint="D9"/>
+      <w:sz w:val="96"/>
+      <w:szCs w:val="96"/>
+    </w:rPr>
+  </w:style>
+  <w:style w:type="paragraph" w:styleId="Subtitle">
+    <w:name w:val="Subtitle"/>
+    <w:basedOn w:val="Normal"/>
+    <w:next w:val="Normal"/>
+    <w:link w:val="SubtitleChar"/>
+    <w:uiPriority w:val="11"/>
+    <w:qFormat/>
+    <w:rsid w:val="00523282"/>
+    <w:pPr>
+      <w:numPr>
+        <w:ilvl w:val="1"/>
+      </w:numPr>
+      <w:spacing w:after="240"/>
+    </w:pPr>
+    <w:rPr>
+      <w:caps/>
+      <w:color w:val="404040" w:themeColor="text1" w:themeTint="BF"/>
+      <w:spacing w:val="20"/>
+      <w:sz w:val="28"/>
+      <w:szCs w:val="28"/>
+    </w:rPr>
+  </w:style>
+  <w:style w:type="character" w:customStyle="1" w:styleId="SubtitleChar">
+    <w:name w:val="Subtitle Char"/>
+    <w:basedOn w:val="DefaultParagraphFont"/>
+    <w:link w:val="Subtitle"/>
+    <w:uiPriority w:val="11"/>
+    <w:rsid w:val="00523282"/>
+    <w:rPr>
+      <w:caps/>
+      <w:color w:val="404040" w:themeColor="text1" w:themeTint="BF"/>
+      <w:spacing w:val="20"/>
+      <w:sz w:val="28"/>
+      <w:szCs w:val="28"/>
+    </w:rPr>
+  </w:style>
+  <w:style w:type="character" w:styleId="Strong">
+    <w:name w:val="Strong"/>
+    <w:basedOn w:val="DefaultParagraphFont"/>
+    <w:uiPriority w:val="22"/>
+    <w:qFormat/>
+    <w:rsid w:val="00523282"/>
+    <w:rPr>
+      <w:b/>
+      <w:bCs/>
+    </w:rPr>
+  </w:style>
+  <w:style w:type="character" w:styleId="Emphasis">
+    <w:name w:val="Emphasis"/>
+    <w:basedOn w:val="DefaultParagraphFont"/>
+    <w:uiPriority w:val="20"/>
+    <w:qFormat/>
+    <w:rsid w:val="00523282"/>
+    <w:rPr>
+      <w:i/>
+      <w:iCs/>
+      <w:color w:val="000000" w:themeColor="text1"/>
+    </w:rPr>
+  </w:style>
+  <w:style w:type="paragraph" w:styleId="NoSpacing">
+    <w:name w:val="No Spacing"/>
+    <w:uiPriority w:val="1"/>
+    <w:qFormat/>
+    <w:rsid w:val="00523282"/>
+    <w:pPr>
+      <w:spacing w:after="0" w:line="240" w:lineRule="auto"/>
+    </w:pPr>
+  </w:style>
+  <w:style w:type="paragraph" w:styleId="Quote">
+    <w:name w:val="Quote"/>
+    <w:basedOn w:val="Normal"/>
+    <w:next w:val="Normal"/>
+    <w:link w:val="QuoteChar"/>
+    <w:uiPriority w:val="29"/>
+    <w:qFormat/>
+    <w:rsid w:val="00523282"/>
+    <w:pPr>
+      <w:spacing w:before="160"/>
+      <w:ind w:left="720" w:right="720"/>
+      <w:jc w:val="center"/>
+    </w:pPr>
+    <w:rPr>
+      <w:rFonts w:asciiTheme="majorHAnsi" w:eastAsiaTheme="majorEastAsia" w:hAnsiTheme="majorHAnsi" w:cstheme="majorBidi"/>
+      <w:color w:val="000000" w:themeColor="text1"/>
+      <w:sz w:val="24"/>
+      <w:szCs w:val="24"/>
+    </w:rPr>
+  </w:style>
+  <w:style w:type="character" w:customStyle="1" w:styleId="QuoteChar">
+    <w:name w:val="Quote Char"/>
+    <w:basedOn w:val="DefaultParagraphFont"/>
+    <w:link w:val="Quote"/>
+    <w:uiPriority w:val="29"/>
+    <w:rsid w:val="00523282"/>
+    <w:rPr>
+      <w:rFonts w:asciiTheme="majorHAnsi" w:eastAsiaTheme="majorEastAsia" w:hAnsiTheme="majorHAnsi" w:cstheme="majorBidi"/>
+      <w:color w:val="000000" w:themeColor="text1"/>
+      <w:sz w:val="24"/>
+      <w:szCs w:val="24"/>
+    </w:rPr>
+  </w:style>
+  <w:style w:type="paragraph" w:styleId="IntenseQuote">
+    <w:name w:val="Intense Quote"/>
+    <w:basedOn w:val="Normal"/>
+    <w:next w:val="Normal"/>
+    <w:link w:val="IntenseQuoteChar"/>
+    <w:uiPriority w:val="30"/>
+    <w:qFormat/>
+    <w:rsid w:val="00523282"/>
+    <w:pPr>
+      <w:pBdr>
+        <w:top w:val="single" w:sz="24" w:space="4" w:color="ED7D31" w:themeColor="accent2"/>
+      </w:pBdr>
+      <w:spacing w:before="240" w:after="240" w:line="240" w:lineRule="auto"/>
+      <w:ind w:left="936" w:right="936"/>
+      <w:jc w:val="center"/>
+    </w:pPr>
+    <w:rPr>
+      <w:rFonts w:asciiTheme="majorHAnsi" w:eastAsiaTheme="majorEastAsia" w:hAnsiTheme="majorHAnsi" w:cstheme="majorBidi"/>
+      <w:sz w:val="24"/>
+      <w:szCs w:val="24"/>
+    </w:rPr>
+  </w:style>
+  <w:style w:type="character" w:customStyle="1" w:styleId="IntenseQuoteChar">
+    <w:name w:val="Intense Quote Char"/>
+    <w:basedOn w:val="DefaultParagraphFont"/>
+    <w:link w:val="IntenseQuote"/>
+    <w:uiPriority w:val="30"/>
+    <w:rsid w:val="00523282"/>
+    <w:rPr>
+      <w:rFonts w:asciiTheme="majorHAnsi" w:eastAsiaTheme="majorEastAsia" w:hAnsiTheme="majorHAnsi" w:cstheme="majorBidi"/>
+      <w:sz w:val="24"/>
+      <w:szCs w:val="24"/>
+    </w:rPr>
+  </w:style>
+  <w:style w:type="character" w:styleId="SubtleEmphasis">
+    <w:name w:val="Subtle Emphasis"/>
+    <w:basedOn w:val="DefaultParagraphFont"/>
+    <w:uiPriority w:val="19"/>
+    <w:qFormat/>
+    <w:rsid w:val="00523282"/>
+    <w:rPr>
+      <w:i/>
+      <w:iCs/>
+      <w:color w:val="595959" w:themeColor="text1" w:themeTint="A6"/>
+    </w:rPr>
+  </w:style>
+  <w:style w:type="character" w:styleId="IntenseEmphasis">
+    <w:name w:val="Intense Emphasis"/>
+    <w:basedOn w:val="DefaultParagraphFont"/>
+    <w:uiPriority w:val="21"/>
+    <w:qFormat/>
+    <w:rsid w:val="00523282"/>
+    <w:rPr>
+      <w:b/>
+      <w:bCs/>
+      <w:i/>
+      <w:iCs/>
+      <w:caps w:val="0"/>
+      <w:smallCaps w:val="0"/>
+      <w:strike w:val="0"/>
+      <w:dstrike w:val="0"/>
+      <w:color w:val="ED7D31" w:themeColor="accent2"/>
+    </w:rPr>
+  </w:style>
+  <w:style w:type="character" w:styleId="SubtleReference">
+    <w:name w:val="Subtle Reference"/>
+    <w:basedOn w:val="DefaultParagraphFont"/>
+    <w:uiPriority w:val="31"/>
+    <w:qFormat/>
+    <w:rsid w:val="00523282"/>
+    <w:rPr>
+      <w:caps w:val="0"/>
+      <w:smallCaps/>
+      <w:color w:val="404040" w:themeColor="text1" w:themeTint="BF"/>
+      <w:spacing w:val="0"/>
+      <w:u w:val="single" w:color="7F7F7F" w:themeColor="text1" w:themeTint="80"/>
+    </w:rPr>
+  </w:style>
+  <w:style w:type="character" w:styleId="IntenseReference">
+    <w:name w:val="Intense Reference"/>
+    <w:basedOn w:val="DefaultParagraphFont"/>
+    <w:uiPriority w:val="32"/>
+    <w:qFormat/>
+    <w:rsid w:val="00523282"/>
+    <w:rPr>
+      <w:b/>
+      <w:bCs/>
+      <w:caps w:val="0"/>
+      <w:smallCaps/>
+      <w:color w:val="auto"/>
+      <w:spacing w:val="0"/>
+      <w:u w:val="single"/>
+    </w:rPr>
+  </w:style>
+  <w:style w:type="character" w:styleId="BookTitle">
+    <w:name w:val="Book Title"/>
+    <w:basedOn w:val="DefaultParagraphFont"/>
+    <w:uiPriority w:val="33"/>
+    <w:qFormat/>
+    <w:rsid w:val="00523282"/>
+    <w:rPr>
+      <w:b/>
+      <w:bCs/>
+      <w:caps w:val="0"/>
+      <w:smallCaps/>
+      <w:spacing w:val="0"/>
+    </w:rPr>
+  </w:style>
+  <w:style w:type="paragraph" w:styleId="TOCHeading">
+    <w:name w:val="TOC Heading"/>
+    <w:basedOn w:val="Heading1"/>
+    <w:next w:val="Normal"/>
+    <w:uiPriority w:val="39"/>
+    <w:semiHidden/>
+    <w:unhideWhenUsed/>
+    <w:qFormat/>
+    <w:rsid w:val="00523282"/>
+    <w:pPr>
+      <w:outlineLvl w:val="9"/>
+    </w:pPr>
   </w:style>
 </w:styles>
 </file>
@@ -6324,6 +7749,13 @@
     <w:pitch w:val="variable"/>
     <w:sig w:usb0="A00002EF" w:usb1="4000207B" w:usb2="00000000" w:usb3="00000000" w:csb0="0000019F" w:csb1="00000000"/>
   </w:font>
+  <w:font w:name="Segoe UI">
+    <w:panose1 w:val="020B0502040204020203"/>
+    <w:charset w:val="00"/>
+    <w:family w:val="swiss"/>
+    <w:pitch w:val="variable"/>
+    <w:sig w:usb0="E4002EFF" w:usb1="C000E47F" w:usb2="00000009" w:usb3="00000000" w:csb0="000001FF" w:csb1="00000000"/>
+  </w:font>
   <w:font w:name="Arial">
     <w:panose1 w:val="020B0604020202020204"/>
     <w:charset w:val="00"/>
@@ -6351,6 +7783,7 @@
     <w:rsidRoot w:val="00D007EA"/>
     <w:rsid w:val="00263F64"/>
     <w:rsid w:val="002674F6"/>
+    <w:rsid w:val="008121EA"/>
     <w:rsid w:val="00C44C3F"/>
     <w:rsid w:val="00D007EA"/>
   </w:rsids>
@@ -7094,7 +8527,7 @@
 </file>
 
 <file path=customXml/itemProps1.xml><?xml version="1.0" encoding="utf-8"?>
-<ds:datastoreItem xmlns:ds="http://schemas.openxmlformats.org/officeDocument/2006/customXml" ds:itemID="{FF9B312D-39B2-4F0E-B827-39F6CE023908}">
+<ds:datastoreItem xmlns:ds="http://schemas.openxmlformats.org/officeDocument/2006/customXml" ds:itemID="{4DB92ECA-25CC-46EA-8C2A-58E73EE6D090}">
   <ds:schemaRefs>
     <ds:schemaRef ds:uri="http://schemas.openxmlformats.org/officeDocument/2006/bibliography"/>
   </ds:schemaRefs>

</xml_diff>